<commit_message>
Update Roots of Investing 5-31-19-Last-Draft.docx
</commit_message>
<xml_diff>
--- a/Roots/Roots of Investing 5-31-19-Last-Draft.docx
+++ b/Roots/Roots of Investing 5-31-19-Last-Draft.docx
@@ -2721,13 +2721,13 @@
           <w:ins w:id="0" w:author="Ricardo... Jacome.." w:date="2019-05-25T21:15:00Z"/>
         </w:rPr>
       </w:pPr>
-      <w:bookmarkStart w:id="1" w:name="_Hlk9770721"/>
-      <w:bookmarkStart w:id="2" w:name="_Toc10285462"/>
+      <w:bookmarkStart w:id="1" w:name="_Toc10285462"/>
+      <w:bookmarkStart w:id="2" w:name="_Hlk9770721"/>
       <w:r>
         <w:lastRenderedPageBreak/>
         <w:t>Preface</w:t>
       </w:r>
-      <w:bookmarkEnd w:id="2"/>
+      <w:bookmarkEnd w:id="1"/>
     </w:p>
     <w:p>
       <w:pPr>
@@ -10431,13 +10431,8 @@
         <w:rPr>
           <w:ins w:id="380" w:author="Ricardo... Jacome.." w:date="2019-05-26T13:21:00Z"/>
         </w:rPr>
-        <w:pPrChange w:id="381" w:author="Ricardo... Jacome.." w:date="2019-05-26T13:52:00Z">
-          <w:pPr>
-            <w:jc w:val="both"/>
-          </w:pPr>
-        </w:pPrChange>
-      </w:pPr>
-      <w:ins w:id="382" w:author="Ricardo... Jacome.." w:date="2019-05-26T13:21:00Z">
+      </w:pPr>
+      <w:ins w:id="381" w:author="Ricardo... Jacome.." w:date="2019-05-26T13:21:00Z">
         <w:r>
           <w:t xml:space="preserve">If the history of at least 5 years of the company is not a positive trend, it will not be a safe investment. It will be a risky investment with the chance of not making money. </w:t>
         </w:r>
@@ -10448,7 +10443,7 @@
           <w:t xml:space="preserve">The shorter the time history you are looking at. The higher the risk you are invoking for your </w:t>
         </w:r>
       </w:ins>
-      <w:ins w:id="383" w:author="Ricardo... Jacome.." w:date="2019-05-26T13:23:00Z">
+      <w:ins w:id="382" w:author="Ricardo... Jacome.." w:date="2019-05-26T13:23:00Z">
         <w:r>
           <w:rPr>
             <w:b/>
@@ -10456,40 +10451,40 @@
           <w:t>decisions</w:t>
         </w:r>
       </w:ins>
+      <w:ins w:id="383" w:author="Ricardo... Jacome.." w:date="2019-05-26T13:21:00Z">
+        <w:r>
+          <w:rPr>
+            <w:b/>
+          </w:rPr>
+          <w:t>.</w:t>
+        </w:r>
+        <w:r>
+          <w:t xml:space="preserve"> </w:t>
+        </w:r>
+      </w:ins>
+      <w:r>
+        <w:t>That</w:t>
+      </w:r>
       <w:ins w:id="384" w:author="Ricardo... Jacome.." w:date="2019-05-26T13:21:00Z">
         <w:r>
-          <w:rPr>
-            <w:b/>
-          </w:rPr>
-          <w:t>.</w:t>
-        </w:r>
-        <w:r>
-          <w:t xml:space="preserve"> </w:t>
-        </w:r>
-      </w:ins>
-      <w:r>
-        <w:t>That</w:t>
+          <w:t xml:space="preserve"> is the only “prediction” I can apply from chart data to my stock making decision</w:t>
+        </w:r>
+      </w:ins>
+      <w:r>
+        <w:t>s</w:t>
       </w:r>
       <w:ins w:id="385" w:author="Ricardo... Jacome.." w:date="2019-05-26T13:21:00Z">
         <w:r>
-          <w:t xml:space="preserve"> is the only “prediction” I can apply from chart data to my stock making decision</w:t>
-        </w:r>
-      </w:ins>
-      <w:r>
-        <w:t>s</w:t>
-      </w:r>
-      <w:ins w:id="386" w:author="Ricardo... Jacome.." w:date="2019-05-26T13:21:00Z">
-        <w:r>
           <w:t xml:space="preserve">. Aside from that, everything else is just an empty promise of profits. </w:t>
         </w:r>
       </w:ins>
     </w:p>
-    <w:bookmarkEnd w:id="1"/>
-    <w:p>
-      <w:pPr>
-        <w:jc w:val="both"/>
-        <w:rPr>
-          <w:ins w:id="387" w:author="Ricardo... Jacome.." w:date="2019-05-26T13:21:00Z"/>
+    <w:bookmarkEnd w:id="2"/>
+    <w:p>
+      <w:pPr>
+        <w:jc w:val="both"/>
+        <w:rPr>
+          <w:ins w:id="386" w:author="Ricardo... Jacome.." w:date="2019-05-26T13:21:00Z"/>
         </w:rPr>
       </w:pPr>
     </w:p>
@@ -10497,11 +10492,11 @@
       <w:pPr>
         <w:pStyle w:val="Heading2"/>
       </w:pPr>
-      <w:bookmarkStart w:id="388" w:name="_Toc10285475"/>
+      <w:bookmarkStart w:id="387" w:name="_Toc10285475"/>
       <w:r>
         <w:t>Smaller Time Frame Trends</w:t>
       </w:r>
-      <w:bookmarkEnd w:id="388"/>
+      <w:bookmarkEnd w:id="387"/>
     </w:p>
     <w:p>
       <w:pPr>
@@ -10577,7 +10572,7 @@
       <w:pPr>
         <w:jc w:val="both"/>
         <w:rPr>
-          <w:ins w:id="389" w:author="Ricardo... Jacome.." w:date="2019-05-27T16:40:00Z"/>
+          <w:ins w:id="388" w:author="Ricardo... Jacome.." w:date="2019-05-27T16:40:00Z"/>
         </w:rPr>
       </w:pPr>
       <w:r>
@@ -10597,7 +10592,7 @@
         </w:rPr>
         <w:t>.</w:t>
       </w:r>
-      <w:ins w:id="390" w:author="Ricardo... Jacome.." w:date="2019-05-26T13:01:00Z">
+      <w:ins w:id="389" w:author="Ricardo... Jacome.." w:date="2019-05-26T13:01:00Z">
         <w:r>
           <w:rPr>
             <w:b/>
@@ -10613,7 +10608,7 @@
         </w:rPr>
         <w:t>should always be avoided</w:t>
       </w:r>
-      <w:ins w:id="391" w:author="Ricardo... Jacome.." w:date="2019-05-26T13:02:00Z">
+      <w:ins w:id="390" w:author="Ricardo... Jacome.." w:date="2019-05-26T13:02:00Z">
         <w:r>
           <w:rPr>
             <w:b/>
@@ -10628,7 +10623,7 @@
           <w:t>Trying to predict smaller time frames is what investment is</w:t>
         </w:r>
       </w:ins>
-      <w:ins w:id="392" w:author="Ricardo... Jacome.." w:date="2019-05-26T13:03:00Z">
+      <w:ins w:id="391" w:author="Ricardo... Jacome.." w:date="2019-05-26T13:03:00Z">
         <w:r>
           <w:rPr>
             <w:u w:val="single"/>
@@ -10650,10 +10645,10 @@
       <w:pPr>
         <w:jc w:val="both"/>
         <w:rPr>
-          <w:ins w:id="393" w:author="Ricardo... Jacome.." w:date="2019-05-27T21:12:00Z"/>
-        </w:rPr>
-      </w:pPr>
-      <w:ins w:id="394" w:author="Ricardo... Jacome.." w:date="2019-05-27T16:41:00Z">
+          <w:ins w:id="392" w:author="Ricardo... Jacome.." w:date="2019-05-27T21:12:00Z"/>
+        </w:rPr>
+      </w:pPr>
+      <w:ins w:id="393" w:author="Ricardo... Jacome.." w:date="2019-05-27T16:41:00Z">
         <w:r>
           <w:lastRenderedPageBreak/>
           <w:t xml:space="preserve">Even though many trading strategies are created from the idea of recognizing patterns that will </w:t>
@@ -10666,90 +10661,90 @@
       <w:r>
         <w:t>considered</w:t>
       </w:r>
-      <w:ins w:id="395" w:author="Ricardo... Jacome.." w:date="2019-05-27T16:41:00Z">
+      <w:ins w:id="394" w:author="Ricardo... Jacome.." w:date="2019-05-27T16:41:00Z">
         <w:r>
           <w:t xml:space="preserve"> by solely </w:t>
         </w:r>
       </w:ins>
-      <w:ins w:id="396" w:author="Ricardo... Jacome.." w:date="2019-05-27T16:42:00Z">
+      <w:ins w:id="395" w:author="Ricardo... Jacome.." w:date="2019-05-27T16:42:00Z">
         <w:r>
           <w:t xml:space="preserve">looking at chart movement. Every company has fluctuations in the smaller time frames, and </w:t>
         </w:r>
       </w:ins>
-      <w:ins w:id="397" w:author="Ricardo... Jacome.." w:date="2019-05-27T16:46:00Z">
+      <w:ins w:id="396" w:author="Ricardo... Jacome.." w:date="2019-05-27T16:46:00Z">
         <w:r>
           <w:t>these fluctuations</w:t>
         </w:r>
       </w:ins>
-      <w:ins w:id="398" w:author="Ricardo... Jacome.." w:date="2019-05-27T16:42:00Z">
+      <w:ins w:id="397" w:author="Ricardo... Jacome.." w:date="2019-05-27T16:42:00Z">
         <w:r>
           <w:t xml:space="preserve"> are pretty much </w:t>
         </w:r>
       </w:ins>
+      <w:ins w:id="398" w:author="Ricardo... Jacome.." w:date="2019-05-27T16:43:00Z">
+        <w:r>
+          <w:t xml:space="preserve">unpredictable. Some people might claim to have predicted them, but when asked to predict </w:t>
+        </w:r>
+      </w:ins>
+      <w:r>
+        <w:t>multiple times</w:t>
+      </w:r>
       <w:ins w:id="399" w:author="Ricardo... Jacome.." w:date="2019-05-27T16:43:00Z">
         <w:r>
-          <w:t xml:space="preserve">unpredictable. Some people might claim to have predicted them, but when asked to predict </w:t>
-        </w:r>
-      </w:ins>
-      <w:r>
-        <w:t>multiple times</w:t>
-      </w:r>
-      <w:ins w:id="400" w:author="Ricardo... Jacome.." w:date="2019-05-27T16:43:00Z">
-        <w:r>
           <w:t>, their “methods” will</w:t>
         </w:r>
       </w:ins>
-      <w:ins w:id="401" w:author="Ricardo... Jacome.." w:date="2019-05-27T16:44:00Z">
+      <w:ins w:id="400" w:author="Ricardo... Jacome.." w:date="2019-05-27T16:44:00Z">
         <w:r>
           <w:t xml:space="preserve"> prove </w:t>
         </w:r>
       </w:ins>
-      <w:ins w:id="402" w:author="Ricardo... Jacome.." w:date="2019-05-27T16:43:00Z">
+      <w:ins w:id="401" w:author="Ricardo... Jacome.." w:date="2019-05-27T16:43:00Z">
         <w:r>
           <w:t xml:space="preserve">to be unsuccessful. </w:t>
         </w:r>
       </w:ins>
-      <w:ins w:id="403" w:author="Ricardo... Jacome.." w:date="2019-05-27T16:44:00Z">
+      <w:ins w:id="402" w:author="Ricardo... Jacome.." w:date="2019-05-27T16:44:00Z">
         <w:r>
           <w:t xml:space="preserve">There is an incredible amount of information and books that </w:t>
         </w:r>
       </w:ins>
-      <w:ins w:id="404" w:author="Ricardo... Jacome.." w:date="2019-05-27T16:47:00Z">
+      <w:ins w:id="403" w:author="Ricardo... Jacome.." w:date="2019-05-27T16:47:00Z">
         <w:r>
           <w:t>mention</w:t>
         </w:r>
       </w:ins>
-      <w:ins w:id="405" w:author="Ricardo... Jacome.." w:date="2019-05-27T16:44:00Z">
+      <w:ins w:id="404" w:author="Ricardo... Jacome.." w:date="2019-05-27T16:44:00Z">
         <w:r>
           <w:t xml:space="preserve"> people who claim to have a predictive </w:t>
         </w:r>
       </w:ins>
-      <w:ins w:id="406" w:author="Ricardo... Jacome.." w:date="2019-05-27T16:48:00Z">
+      <w:ins w:id="405" w:author="Ricardo... Jacome.." w:date="2019-05-27T16:48:00Z">
         <w:r>
           <w:t xml:space="preserve">technique and </w:t>
         </w:r>
       </w:ins>
-      <w:ins w:id="407" w:author="Ricardo... Jacome.." w:date="2019-05-27T16:44:00Z">
+      <w:ins w:id="406" w:author="Ricardo... Jacome.." w:date="2019-05-27T16:44:00Z">
         <w:r>
           <w:t>end up failing in the long run</w:t>
         </w:r>
       </w:ins>
-      <w:ins w:id="408" w:author="Ricardo... Jacome.." w:date="2019-05-27T16:48:00Z">
+      <w:ins w:id="407" w:author="Ricardo... Jacome.." w:date="2019-05-27T16:48:00Z">
         <w:r>
           <w:t xml:space="preserve"> [1][2]</w:t>
         </w:r>
       </w:ins>
-      <w:ins w:id="409" w:author="Ricardo... Jacome.." w:date="2019-05-27T16:44:00Z">
+      <w:ins w:id="408" w:author="Ricardo... Jacome.." w:date="2019-05-27T16:44:00Z">
         <w:r>
           <w:t>.</w:t>
         </w:r>
       </w:ins>
-      <w:ins w:id="410" w:author="Ricardo... Jacome.." w:date="2019-05-27T21:11:00Z">
+      <w:ins w:id="409" w:author="Ricardo... Jacome.." w:date="2019-05-27T21:11:00Z">
         <w:r>
           <w:t xml:space="preserve"> Most of these methods include mathematical formulations and </w:t>
         </w:r>
       </w:ins>
-      <w:ins w:id="411" w:author="Ricardo... Jacome.." w:date="2019-05-27T21:12:00Z">
+      <w:ins w:id="410" w:author="Ricardo... Jacome.." w:date="2019-05-27T21:12:00Z">
         <w:r>
           <w:t>terminology for every type of curve movement you can imagine.</w:t>
         </w:r>
@@ -10762,55 +10757,55 @@
       <w:pPr>
         <w:jc w:val="both"/>
         <w:rPr>
-          <w:ins w:id="412" w:author="Ricardo... Jacome.." w:date="2019-05-27T16:48:00Z"/>
-        </w:rPr>
-      </w:pPr>
-      <w:ins w:id="413" w:author="Ricardo... Jacome.." w:date="2019-05-27T21:12:00Z">
+          <w:ins w:id="411" w:author="Ricardo... Jacome.." w:date="2019-05-27T16:48:00Z"/>
+        </w:rPr>
+      </w:pPr>
+      <w:ins w:id="412" w:author="Ricardo... Jacome.." w:date="2019-05-27T21:12:00Z">
         <w:r>
           <w:t>But now, t</w:t>
         </w:r>
       </w:ins>
-      <w:ins w:id="414" w:author="Ricardo... Jacome.." w:date="2019-05-27T16:45:00Z">
+      <w:ins w:id="413" w:author="Ricardo... Jacome.." w:date="2019-05-27T16:45:00Z">
         <w:r>
           <w:t xml:space="preserve">hink about it in terms of coin tossing, it is possible to predict certain </w:t>
         </w:r>
       </w:ins>
-      <w:ins w:id="415" w:author="Ricardo... Jacome.." w:date="2019-05-27T16:46:00Z">
+      <w:ins w:id="414" w:author="Ricardo... Jacome.." w:date="2019-05-27T16:46:00Z">
         <w:r>
           <w:t>number</w:t>
         </w:r>
       </w:ins>
-      <w:ins w:id="416" w:author="Ricardo... Jacome.." w:date="2019-05-27T16:45:00Z">
+      <w:ins w:id="415" w:author="Ricardo... Jacome.." w:date="2019-05-27T16:45:00Z">
         <w:r>
           <w:t xml:space="preserve"> of outcomes (tails or heads), but after </w:t>
         </w:r>
       </w:ins>
-      <w:ins w:id="417" w:author="Ricardo... Jacome.." w:date="2019-05-27T21:12:00Z">
+      <w:ins w:id="416" w:author="Ricardo... Jacome.." w:date="2019-05-27T21:12:00Z">
         <w:r>
           <w:t>several</w:t>
         </w:r>
       </w:ins>
-      <w:ins w:id="418" w:author="Ricardo... Jacome.." w:date="2019-05-27T16:45:00Z">
+      <w:ins w:id="417" w:author="Ricardo... Jacome.." w:date="2019-05-27T16:45:00Z">
         <w:r>
           <w:t xml:space="preserve"> times you will eventually fail. That same logic applies to the prediction of a </w:t>
         </w:r>
       </w:ins>
-      <w:ins w:id="419" w:author="Ricardo... Jacome.." w:date="2019-05-27T16:46:00Z">
+      <w:ins w:id="418" w:author="Ricardo... Jacome.." w:date="2019-05-27T16:46:00Z">
         <w:r>
           <w:rPr>
             <w:u w:val="single"/>
-            <w:rPrChange w:id="420" w:author="Ricardo... Jacome.." w:date="2019-05-27T16:46:00Z">
+            <w:rPrChange w:id="419" w:author="Ricardo... Jacome.." w:date="2019-05-27T16:46:00Z">
               <w:rPr/>
             </w:rPrChange>
           </w:rPr>
           <w:t>small-time</w:t>
         </w:r>
       </w:ins>
-      <w:ins w:id="421" w:author="Ricardo... Jacome.." w:date="2019-05-27T16:45:00Z">
+      <w:ins w:id="420" w:author="Ricardo... Jacome.." w:date="2019-05-27T16:45:00Z">
         <w:r>
           <w:rPr>
             <w:u w:val="single"/>
-            <w:rPrChange w:id="422" w:author="Ricardo... Jacome.." w:date="2019-05-27T16:46:00Z">
+            <w:rPrChange w:id="421" w:author="Ricardo... Jacome.." w:date="2019-05-27T16:46:00Z">
               <w:rPr/>
             </w:rPrChange>
           </w:rPr>
@@ -10820,12 +10815,12 @@
           <w:t xml:space="preserve">, some </w:t>
         </w:r>
       </w:ins>
-      <w:ins w:id="423" w:author="Ricardo... Jacome.." w:date="2019-05-27T16:46:00Z">
+      <w:ins w:id="422" w:author="Ricardo... Jacome.." w:date="2019-05-27T16:46:00Z">
         <w:r>
           <w:t xml:space="preserve">people might get it right sometimes, but not all the time. </w:t>
         </w:r>
       </w:ins>
-      <w:ins w:id="424" w:author="Ricardo... Jacome.." w:date="2019-05-27T16:45:00Z">
+      <w:ins w:id="423" w:author="Ricardo... Jacome.." w:date="2019-05-27T16:45:00Z">
         <w:r>
           <w:t xml:space="preserve"> </w:t>
         </w:r>
@@ -10835,87 +10830,87 @@
       <w:pPr>
         <w:jc w:val="both"/>
         <w:rPr>
-          <w:ins w:id="425" w:author="Ricardo... Jacome.." w:date="2019-05-27T16:54:00Z"/>
-        </w:rPr>
-      </w:pPr>
-      <w:ins w:id="426" w:author="Ricardo... Jacome.." w:date="2019-05-27T16:48:00Z">
+          <w:ins w:id="424" w:author="Ricardo... Jacome.." w:date="2019-05-27T16:54:00Z"/>
+        </w:rPr>
+      </w:pPr>
+      <w:ins w:id="425" w:author="Ricardo... Jacome.." w:date="2019-05-27T16:48:00Z">
         <w:r>
           <w:t>Individuals who favor mathematical approache</w:t>
         </w:r>
       </w:ins>
-      <w:ins w:id="427" w:author="Ricardo... Jacome.." w:date="2019-05-27T16:49:00Z">
+      <w:ins w:id="426" w:author="Ricardo... Jacome.." w:date="2019-05-27T16:49:00Z">
         <w:r>
           <w:t>s (as I am one of them) will oppose the idea of now being able to use mathematical formulas for predictions</w:t>
         </w:r>
       </w:ins>
-      <w:ins w:id="428" w:author="Ricardo... Jacome.." w:date="2019-05-27T16:50:00Z">
+      <w:ins w:id="427" w:author="Ricardo... Jacome.." w:date="2019-05-27T16:50:00Z">
         <w:r>
           <w:t>. B</w:t>
         </w:r>
       </w:ins>
-      <w:ins w:id="429" w:author="Ricardo... Jacome.." w:date="2019-05-27T16:51:00Z">
+      <w:ins w:id="428" w:author="Ricardo... Jacome.." w:date="2019-05-27T16:51:00Z">
         <w:r>
           <w:t>ut we need to grasp that</w:t>
         </w:r>
       </w:ins>
-      <w:ins w:id="430" w:author="Ricardo... Jacome.." w:date="2019-05-27T16:50:00Z">
+      <w:ins w:id="429" w:author="Ricardo... Jacome.." w:date="2019-05-27T16:50:00Z">
         <w:r>
           <w:t xml:space="preserve"> the main problem lies </w:t>
         </w:r>
       </w:ins>
-      <w:ins w:id="431" w:author="Ricardo... Jacome.." w:date="2019-05-27T16:51:00Z">
+      <w:ins w:id="430" w:author="Ricardo... Jacome.." w:date="2019-05-27T16:51:00Z">
         <w:r>
           <w:t>in the data itself. Stoc</w:t>
         </w:r>
       </w:ins>
+      <w:ins w:id="431" w:author="Ricardo... Jacome.." w:date="2019-05-27T16:52:00Z">
+        <w:r>
+          <w:t xml:space="preserve">k price history does not </w:t>
+        </w:r>
+      </w:ins>
+      <w:r>
+        <w:t>give</w:t>
+      </w:r>
       <w:ins w:id="432" w:author="Ricardo... Jacome.." w:date="2019-05-27T16:52:00Z">
         <w:r>
-          <w:t xml:space="preserve">k price history does not </w:t>
-        </w:r>
-      </w:ins>
-      <w:r>
-        <w:t>give</w:t>
+          <w:t xml:space="preserve"> enough </w:t>
+        </w:r>
+      </w:ins>
+      <w:r>
+        <w:t>parameters</w:t>
       </w:r>
       <w:ins w:id="433" w:author="Ricardo... Jacome.." w:date="2019-05-27T16:52:00Z">
         <w:r>
-          <w:t xml:space="preserve"> enough </w:t>
-        </w:r>
-      </w:ins>
-      <w:r>
-        <w:t>parameters</w:t>
-      </w:r>
-      <w:ins w:id="434" w:author="Ricardo... Jacome.." w:date="2019-05-27T16:52:00Z">
-        <w:r>
           <w:t xml:space="preserve"> to make accurate predictions. </w:t>
         </w:r>
       </w:ins>
       <w:r>
         <w:t xml:space="preserve">It literally just tells you a price number at a point in time. </w:t>
       </w:r>
-      <w:ins w:id="435" w:author="Ricardo... Jacome.." w:date="2019-05-27T16:53:00Z">
+      <w:ins w:id="434" w:author="Ricardo... Jacome.." w:date="2019-05-27T16:53:00Z">
         <w:r>
           <w:t>Furthermore,</w:t>
         </w:r>
       </w:ins>
+      <w:ins w:id="435" w:author="Ricardo... Jacome.." w:date="2019-05-27T16:52:00Z">
+        <w:r>
+          <w:t xml:space="preserve"> we have no way of measuring </w:t>
+        </w:r>
+      </w:ins>
+      <w:r>
+        <w:t xml:space="preserve">other </w:t>
+      </w:r>
       <w:ins w:id="436" w:author="Ricardo... Jacome.." w:date="2019-05-27T16:52:00Z">
         <w:r>
-          <w:t xml:space="preserve"> we have no way of measuring </w:t>
-        </w:r>
-      </w:ins>
-      <w:r>
-        <w:t xml:space="preserve">other </w:t>
-      </w:r>
-      <w:ins w:id="437" w:author="Ricardo... Jacome.." w:date="2019-05-27T16:52:00Z">
-        <w:r>
           <w:t>parameters</w:t>
         </w:r>
       </w:ins>
-      <w:ins w:id="438" w:author="Ricardo... Jacome.." w:date="2019-05-27T16:53:00Z">
+      <w:ins w:id="437" w:author="Ricardo... Jacome.." w:date="2019-05-27T16:53:00Z">
         <w:r>
           <w:t xml:space="preserve"> which bring uncertainty. What do I mean by that?</w:t>
         </w:r>
       </w:ins>
-      <w:ins w:id="439" w:author="Ricardo... Jacome.." w:date="2019-05-27T16:54:00Z">
+      <w:ins w:id="438" w:author="Ricardo... Jacome.." w:date="2019-05-27T16:54:00Z">
         <w:r>
           <w:t xml:space="preserve"> Let us bring an example.</w:t>
         </w:r>
@@ -10925,53 +10920,53 @@
       <w:pPr>
         <w:jc w:val="both"/>
         <w:rPr>
-          <w:ins w:id="440" w:author="Ricardo... Jacome.." w:date="2019-05-27T16:54:00Z"/>
+          <w:ins w:id="439" w:author="Ricardo... Jacome.." w:date="2019-05-27T16:54:00Z"/>
           <w:b/>
-          <w:rPrChange w:id="441" w:author="Ricardo... Jacome.." w:date="2019-05-27T21:12:00Z">
+          <w:rPrChange w:id="440" w:author="Ricardo... Jacome.." w:date="2019-05-27T21:12:00Z">
             <w:rPr>
-              <w:ins w:id="442" w:author="Ricardo... Jacome.." w:date="2019-05-27T16:54:00Z"/>
+              <w:ins w:id="441" w:author="Ricardo... Jacome.." w:date="2019-05-27T16:54:00Z"/>
             </w:rPr>
           </w:rPrChange>
         </w:rPr>
       </w:pPr>
-      <w:ins w:id="443" w:author="Ricardo... Jacome.." w:date="2019-05-27T19:51:00Z">
+      <w:ins w:id="442" w:author="Ricardo... Jacome.." w:date="2019-05-27T19:51:00Z">
         <w:r>
           <w:rPr>
             <w:b/>
-            <w:rPrChange w:id="444" w:author="Ricardo... Jacome.." w:date="2019-05-27T21:12:00Z">
+            <w:rPrChange w:id="443" w:author="Ricardo... Jacome.." w:date="2019-05-27T21:12:00Z">
               <w:rPr/>
             </w:rPrChange>
           </w:rPr>
           <w:t>Fundamental</w:t>
         </w:r>
       </w:ins>
-      <w:ins w:id="445" w:author="Ricardo... Jacome.." w:date="2019-05-27T16:54:00Z">
+      <w:ins w:id="444" w:author="Ricardo... Jacome.." w:date="2019-05-27T16:54:00Z">
         <w:r>
           <w:rPr>
             <w:b/>
-            <w:rPrChange w:id="446" w:author="Ricardo... Jacome.." w:date="2019-05-27T21:12:00Z">
+            <w:rPrChange w:id="445" w:author="Ricardo... Jacome.." w:date="2019-05-27T21:12:00Z">
               <w:rPr/>
             </w:rPrChange>
           </w:rPr>
           <w:t xml:space="preserve"> Example</w:t>
         </w:r>
       </w:ins>
-      <w:ins w:id="447" w:author="Ricardo... Jacome.." w:date="2019-05-27T19:51:00Z">
+      <w:ins w:id="446" w:author="Ricardo... Jacome.." w:date="2019-05-27T19:51:00Z">
         <w:r>
           <w:rPr>
             <w:b/>
-            <w:rPrChange w:id="448" w:author="Ricardo... Jacome.." w:date="2019-05-27T21:12:00Z">
+            <w:rPrChange w:id="447" w:author="Ricardo... Jacome.." w:date="2019-05-27T21:12:00Z">
               <w:rPr/>
             </w:rPrChange>
           </w:rPr>
           <w:t xml:space="preserve"> #1</w:t>
         </w:r>
       </w:ins>
-      <w:ins w:id="449" w:author="Ricardo... Jacome.." w:date="2019-05-27T16:54:00Z">
+      <w:ins w:id="448" w:author="Ricardo... Jacome.." w:date="2019-05-27T16:54:00Z">
         <w:r>
           <w:rPr>
             <w:b/>
-            <w:rPrChange w:id="450" w:author="Ricardo... Jacome.." w:date="2019-05-27T21:12:00Z">
+            <w:rPrChange w:id="449" w:author="Ricardo... Jacome.." w:date="2019-05-27T21:12:00Z">
               <w:rPr/>
             </w:rPrChange>
           </w:rPr>
@@ -10983,30 +10978,30 @@
       <w:pPr>
         <w:jc w:val="both"/>
         <w:rPr>
-          <w:ins w:id="451" w:author="Ricardo... Jacome.." w:date="2019-05-27T16:56:00Z"/>
-        </w:rPr>
-      </w:pPr>
-      <w:ins w:id="452" w:author="Ricardo... Jacome.." w:date="2019-05-27T16:54:00Z">
+          <w:ins w:id="450" w:author="Ricardo... Jacome.." w:date="2019-05-27T16:56:00Z"/>
+        </w:rPr>
+      </w:pPr>
+      <w:ins w:id="451" w:author="Ricardo... Jacome.." w:date="2019-05-27T16:54:00Z">
         <w:r>
           <w:t>If you toss a coin, there is a 50/50 chance that yo</w:t>
         </w:r>
       </w:ins>
-      <w:ins w:id="453" w:author="Ricardo... Jacome.." w:date="2019-05-27T16:55:00Z">
+      <w:ins w:id="452" w:author="Ricardo... Jacome.." w:date="2019-05-27T16:55:00Z">
         <w:r>
           <w:t xml:space="preserve">u will obtain heads or tails. So, there is a 50% chance of you winning or losing. This </w:t>
         </w:r>
       </w:ins>
-      <w:ins w:id="454" w:author="Ricardo... Jacome.." w:date="2019-05-27T16:56:00Z">
+      <w:ins w:id="453" w:author="Ricardo... Jacome.." w:date="2019-05-27T16:56:00Z">
         <w:r>
           <w:t>“chance</w:t>
         </w:r>
       </w:ins>
-      <w:ins w:id="455" w:author="Ricardo... Jacome.." w:date="2019-05-27T16:57:00Z">
+      <w:ins w:id="454" w:author="Ricardo... Jacome.." w:date="2019-05-27T16:57:00Z">
         <w:r>
           <w:t>”</w:t>
         </w:r>
       </w:ins>
-      <w:ins w:id="456" w:author="Ricardo... Jacome.." w:date="2019-05-27T16:56:00Z">
+      <w:ins w:id="455" w:author="Ricardo... Jacome.." w:date="2019-05-27T16:56:00Z">
         <w:r>
           <w:t xml:space="preserve"> is a measurement of risk. </w:t>
         </w:r>
@@ -11016,66 +11011,66 @@
       <w:pPr>
         <w:jc w:val="both"/>
         <w:rPr>
-          <w:ins w:id="457" w:author="Ricardo... Jacome.." w:date="2019-05-27T17:05:00Z"/>
-        </w:rPr>
-      </w:pPr>
-      <w:ins w:id="458" w:author="Ricardo... Jacome.." w:date="2019-05-27T16:56:00Z">
+          <w:ins w:id="456" w:author="Ricardo... Jacome.." w:date="2019-05-27T17:05:00Z"/>
+        </w:rPr>
+      </w:pPr>
+      <w:ins w:id="457" w:author="Ricardo... Jacome.." w:date="2019-05-27T16:56:00Z">
         <w:r>
           <w:t xml:space="preserve">All good? Let us make it more interesting. Imagine that you are in </w:t>
         </w:r>
       </w:ins>
+      <w:ins w:id="458" w:author="Ricardo... Jacome.." w:date="2019-05-27T16:58:00Z">
+        <w:r>
+          <w:t>your friend</w:t>
+        </w:r>
+      </w:ins>
+      <w:r>
+        <w:t>’</w:t>
+      </w:r>
       <w:ins w:id="459" w:author="Ricardo... Jacome.." w:date="2019-05-27T16:58:00Z">
         <w:r>
-          <w:t>your friend</w:t>
-        </w:r>
-      </w:ins>
-      <w:r>
-        <w:t>’</w:t>
-      </w:r>
-      <w:ins w:id="460" w:author="Ricardo... Jacome.." w:date="2019-05-27T16:58:00Z">
-        <w:r>
           <w:t>s house</w:t>
         </w:r>
       </w:ins>
-      <w:ins w:id="461" w:author="Ricardo... Jacome.." w:date="2019-05-27T16:57:00Z">
+      <w:ins w:id="460" w:author="Ricardo... Jacome.." w:date="2019-05-27T16:57:00Z">
         <w:r>
           <w:t xml:space="preserve"> where you are playing dice. You are given</w:t>
         </w:r>
       </w:ins>
-      <w:ins w:id="462" w:author="Ricardo... Jacome.." w:date="2019-05-27T16:59:00Z">
+      <w:ins w:id="461" w:author="Ricardo... Jacome.." w:date="2019-05-27T16:59:00Z">
         <w:r>
           <w:t xml:space="preserve"> a </w:t>
         </w:r>
       </w:ins>
+      <w:ins w:id="462" w:author="Ricardo... Jacome.." w:date="2019-05-27T16:57:00Z">
+        <w:r>
+          <w:t xml:space="preserve">die and </w:t>
+        </w:r>
+      </w:ins>
+      <w:r>
+        <w:t>must</w:t>
+      </w:r>
       <w:ins w:id="463" w:author="Ricardo... Jacome.." w:date="2019-05-27T16:57:00Z">
         <w:r>
-          <w:t xml:space="preserve">die and </w:t>
-        </w:r>
-      </w:ins>
-      <w:r>
-        <w:t>must</w:t>
-      </w:r>
-      <w:ins w:id="464" w:author="Ricardo... Jacome.." w:date="2019-05-27T16:57:00Z">
-        <w:r>
           <w:t xml:space="preserve"> guess </w:t>
         </w:r>
       </w:ins>
-      <w:ins w:id="465" w:author="Ricardo... Jacome.." w:date="2019-05-27T16:58:00Z">
+      <w:ins w:id="464" w:author="Ricardo... Jacome.." w:date="2019-05-27T16:58:00Z">
         <w:r>
           <w:t xml:space="preserve">the number that will appear </w:t>
         </w:r>
       </w:ins>
-      <w:ins w:id="466" w:author="Ricardo... Jacome.." w:date="2019-05-27T16:59:00Z">
+      <w:ins w:id="465" w:author="Ricardo... Jacome.." w:date="2019-05-27T16:59:00Z">
         <w:r>
           <w:t>after throwing it</w:t>
         </w:r>
       </w:ins>
-      <w:ins w:id="467" w:author="Ricardo... Jacome.." w:date="2019-05-27T16:58:00Z">
+      <w:ins w:id="466" w:author="Ricardo... Jacome.." w:date="2019-05-27T16:58:00Z">
         <w:r>
           <w:t>. If we want to measure risk,</w:t>
         </w:r>
       </w:ins>
-      <w:ins w:id="468" w:author="Ricardo... Jacome.." w:date="2019-05-27T16:59:00Z">
+      <w:ins w:id="467" w:author="Ricardo... Jacome.." w:date="2019-05-27T16:59:00Z">
         <w:r>
           <w:t xml:space="preserve"> you will </w:t>
         </w:r>
@@ -11083,242 +11078,242 @@
           <w:t xml:space="preserve">calculate a 1/6 chances or about 16.7% of getting it right. Now </w:t>
         </w:r>
       </w:ins>
-      <w:ins w:id="469" w:author="Ricardo... Jacome.." w:date="2019-05-27T17:00:00Z">
+      <w:ins w:id="468" w:author="Ricardo... Jacome.." w:date="2019-05-27T17:00:00Z">
         <w:r>
           <w:t xml:space="preserve">it is time to add uncertainty to the table. When you are doing </w:t>
         </w:r>
       </w:ins>
-      <w:ins w:id="470" w:author="Ricardo... Jacome.." w:date="2019-05-27T17:02:00Z">
+      <w:ins w:id="469" w:author="Ricardo... Jacome.." w:date="2019-05-27T17:02:00Z">
         <w:r>
           <w:t>this,</w:t>
         </w:r>
       </w:ins>
-      <w:ins w:id="471" w:author="Ricardo... Jacome.." w:date="2019-05-27T17:00:00Z">
+      <w:ins w:id="470" w:author="Ricardo... Jacome.." w:date="2019-05-27T17:00:00Z">
         <w:r>
           <w:t xml:space="preserve"> you can </w:t>
         </w:r>
       </w:ins>
-      <w:ins w:id="472" w:author="Ricardo... Jacome.." w:date="2019-05-27T17:02:00Z">
+      <w:ins w:id="471" w:author="Ricardo... Jacome.." w:date="2019-05-27T17:02:00Z">
         <w:r>
           <w:t>l</w:t>
         </w:r>
       </w:ins>
-      <w:ins w:id="473" w:author="Ricardo... Jacome.." w:date="2019-05-27T17:00:00Z">
+      <w:ins w:id="472" w:author="Ricardo... Jacome.." w:date="2019-05-27T17:00:00Z">
         <w:r>
           <w:t>et your mind turn into</w:t>
         </w:r>
       </w:ins>
+      <w:ins w:id="473" w:author="Ricardo... Jacome.." w:date="2019-05-27T17:01:00Z">
+        <w:r>
+          <w:t xml:space="preserve"> a spiral of thoughts. First, </w:t>
+        </w:r>
+      </w:ins>
+      <w:r>
+        <w:t>consider</w:t>
+      </w:r>
       <w:ins w:id="474" w:author="Ricardo... Jacome.." w:date="2019-05-27T17:01:00Z">
         <w:r>
-          <w:t xml:space="preserve"> a spiral of thoughts. First, </w:t>
-        </w:r>
-      </w:ins>
-      <w:r>
-        <w:t>consider</w:t>
+          <w:t xml:space="preserve"> that you know the brand of </w:t>
+        </w:r>
+      </w:ins>
+      <w:r>
+        <w:t xml:space="preserve">the </w:t>
       </w:r>
       <w:ins w:id="475" w:author="Ricardo... Jacome.." w:date="2019-05-27T17:01:00Z">
         <w:r>
-          <w:t xml:space="preserve"> that you know the brand of </w:t>
-        </w:r>
-      </w:ins>
-      <w:r>
-        <w:t xml:space="preserve">the </w:t>
-      </w:r>
-      <w:ins w:id="476" w:author="Ricardo... Jacome.." w:date="2019-05-27T17:01:00Z">
-        <w:r>
           <w:t>die, and you know from research that this brand is known to produce a smaller dimension in the n</w:t>
         </w:r>
       </w:ins>
-      <w:ins w:id="477" w:author="Ricardo... Jacome.." w:date="2019-05-27T17:02:00Z">
+      <w:ins w:id="476" w:author="Ricardo... Jacome.." w:date="2019-05-27T17:02:00Z">
         <w:r>
           <w:t>umber 4 face (otherwise known as manufacturing error). If that is the case, the die is not a perfect cube</w:t>
         </w:r>
       </w:ins>
-      <w:ins w:id="478" w:author="Ricardo... Jacome.." w:date="2019-05-27T17:03:00Z">
+      <w:ins w:id="477" w:author="Ricardo... Jacome.." w:date="2019-05-27T17:03:00Z">
         <w:r>
           <w:t xml:space="preserve"> anymore</w:t>
         </w:r>
       </w:ins>
-      <w:ins w:id="479" w:author="Ricardo... Jacome.." w:date="2019-05-27T17:02:00Z">
+      <w:ins w:id="478" w:author="Ricardo... Jacome.." w:date="2019-05-27T17:02:00Z">
         <w:r>
           <w:t>, so it</w:t>
         </w:r>
       </w:ins>
+      <w:ins w:id="479" w:author="Ricardo... Jacome.." w:date="2019-05-27T17:03:00Z">
+        <w:r>
+          <w:t xml:space="preserve"> </w:t>
+        </w:r>
+        <w:r>
+          <w:rPr>
+            <w:b/>
+          </w:rPr>
+          <w:t>creates a</w:t>
+        </w:r>
+      </w:ins>
+      <w:r>
+        <w:rPr>
+          <w:b/>
+        </w:rPr>
+        <w:t>n</w:t>
+      </w:r>
       <w:ins w:id="480" w:author="Ricardo... Jacome.." w:date="2019-05-27T17:03:00Z">
         <w:r>
+          <w:rPr>
+            <w:b/>
+          </w:rPr>
+          <w:t xml:space="preserve"> uncertainty</w:t>
+        </w:r>
+        <w:r>
+          <w:t xml:space="preserve">. Based on geometry, the die will lean to a specific direction. </w:t>
+        </w:r>
+        <w:r>
+          <w:rPr>
+            <w:b/>
+          </w:rPr>
+          <w:t>But you don’t know which one, so you add uncertainty to your calculation</w:t>
+        </w:r>
+        <w:r>
+          <w:t>.</w:t>
+        </w:r>
+      </w:ins>
+      <w:ins w:id="481" w:author="Ricardo... Jacome.." w:date="2019-05-27T17:04:00Z">
+        <w:r>
+          <w:t xml:space="preserve"> This way your chances of getting it right might be lower to a 15% perhaps. This might not be </w:t>
+        </w:r>
+      </w:ins>
+      <w:ins w:id="482" w:author="Ricardo... Jacome.." w:date="2019-05-27T17:05:00Z">
+        <w:r>
+          <w:t>accurate,</w:t>
+        </w:r>
+      </w:ins>
+      <w:ins w:id="483" w:author="Ricardo... Jacome.." w:date="2019-05-27T17:04:00Z">
+        <w:r>
+          <w:t xml:space="preserve"> but you know as a fact that manufacturing err</w:t>
+        </w:r>
+      </w:ins>
+      <w:ins w:id="484" w:author="Ricardo... Jacome.." w:date="2019-05-27T17:05:00Z">
+        <w:r>
+          <w:t>ors change the outcome of the die.</w:t>
+        </w:r>
+      </w:ins>
+    </w:p>
+    <w:p>
+      <w:pPr>
+        <w:jc w:val="both"/>
+        <w:rPr>
+          <w:ins w:id="485" w:author="Ricardo... Jacome.." w:date="2019-05-27T17:08:00Z"/>
+        </w:rPr>
+      </w:pPr>
+      <w:ins w:id="486" w:author="Ricardo... Jacome.." w:date="2019-05-27T17:05:00Z">
+        <w:r>
+          <w:t xml:space="preserve">What else could go wrong? What would happen if your friends dog went ahead a eat the die while you were throwing it? </w:t>
+        </w:r>
+      </w:ins>
+      <w:ins w:id="487" w:author="Ricardo... Jacome.." w:date="2019-05-27T17:06:00Z">
+        <w:r>
+          <w:t xml:space="preserve">Well, it might be paranoid, but if that happens, you would still lose. How would you “calculate” the chances of your </w:t>
+        </w:r>
+      </w:ins>
+      <w:ins w:id="488" w:author="Ricardo... Jacome.." w:date="2019-05-27T17:07:00Z">
+        <w:r>
+          <w:t>friend’s</w:t>
+        </w:r>
+      </w:ins>
+      <w:ins w:id="489" w:author="Ricardo... Jacome.." w:date="2019-05-27T17:06:00Z">
+        <w:r>
+          <w:t xml:space="preserve"> dog munching on your die? Well, this might not </w:t>
+        </w:r>
+      </w:ins>
+      <w:ins w:id="490" w:author="Ricardo... Jacome.." w:date="2019-05-27T17:08:00Z">
+        <w:r>
+          <w:t xml:space="preserve">seem logical to consider, but it is not impossible for it to happen. </w:t>
+        </w:r>
+      </w:ins>
+    </w:p>
+    <w:p>
+      <w:pPr>
+        <w:jc w:val="both"/>
+      </w:pPr>
+      <w:ins w:id="491" w:author="Ricardo... Jacome.." w:date="2019-05-27T17:08:00Z">
+        <w:r>
+          <w:t xml:space="preserve">Stocks works </w:t>
+        </w:r>
+      </w:ins>
+      <w:r>
+        <w:t>like</w:t>
+      </w:r>
+      <w:ins w:id="492" w:author="Ricardo... Jacome.." w:date="2019-05-27T17:08:00Z">
+        <w:r>
+          <w:t xml:space="preserve"> tha</w:t>
+        </w:r>
+      </w:ins>
+      <w:ins w:id="493" w:author="Ricardo... Jacome.." w:date="2019-05-27T17:09:00Z">
+        <w:r>
+          <w:t>t</w:t>
+        </w:r>
+      </w:ins>
+      <w:r>
+        <w:t>!</w:t>
+      </w:r>
+      <w:ins w:id="494" w:author="Ricardo... Jacome.." w:date="2019-05-27T17:09:00Z">
+        <w:r>
+          <w:t xml:space="preserve"> If you are buying stock for a </w:t>
+        </w:r>
+      </w:ins>
+      <w:ins w:id="495" w:author="Ricardo... Jacome.." w:date="2019-05-27T17:10:00Z">
+        <w:r>
+          <w:t>company,</w:t>
+        </w:r>
+      </w:ins>
+      <w:ins w:id="496" w:author="Ricardo... Jacome.." w:date="2019-05-27T17:09:00Z">
+        <w:r>
+          <w:t xml:space="preserve"> there is a humongous amount of uncertaint</w:t>
+        </w:r>
+      </w:ins>
+      <w:ins w:id="497" w:author="Ricardo... Jacome.." w:date="2019-05-27T17:18:00Z">
+        <w:r>
+          <w:t>ies.</w:t>
+        </w:r>
+      </w:ins>
+      <w:ins w:id="498" w:author="Ricardo... Jacome.." w:date="2019-05-27T17:10:00Z">
+        <w:r>
+          <w:t xml:space="preserve"> How could you </w:t>
+        </w:r>
+      </w:ins>
+      <w:ins w:id="499" w:author="Ricardo... Jacome.." w:date="2019-05-27T17:20:00Z">
+        <w:r>
+          <w:t xml:space="preserve">measure the likelihood </w:t>
+        </w:r>
+      </w:ins>
+      <w:r>
+        <w:t>of</w:t>
+      </w:r>
+      <w:ins w:id="500" w:author="Ricardo... Jacome.." w:date="2019-05-27T17:20:00Z">
+        <w:r>
+          <w:t xml:space="preserve"> the company’s CEO stealing money from its own company? How about the likelihood of any member in the top position to be imprisoned for any reason you can thi</w:t>
+        </w:r>
+      </w:ins>
+      <w:ins w:id="501" w:author="Ricardo... Jacome.." w:date="2019-05-27T17:21:00Z">
+        <w:r>
+          <w:t>nk of?</w:t>
+        </w:r>
+      </w:ins>
+      <w:ins w:id="502" w:author="Ricardo... Jacome.." w:date="2019-05-27T17:22:00Z">
+        <w:r>
           <w:t xml:space="preserve"> </w:t>
         </w:r>
-        <w:r>
-          <w:rPr>
-            <w:b/>
-          </w:rPr>
-          <w:t>creates a</w:t>
-        </w:r>
-      </w:ins>
-      <w:r>
-        <w:rPr>
-          <w:b/>
-        </w:rPr>
-        <w:t>n</w:t>
-      </w:r>
-      <w:ins w:id="481" w:author="Ricardo... Jacome.." w:date="2019-05-27T17:03:00Z">
-        <w:r>
-          <w:rPr>
-            <w:b/>
-          </w:rPr>
-          <w:t xml:space="preserve"> uncertainty</w:t>
-        </w:r>
-        <w:r>
-          <w:t xml:space="preserve">. Based on geometry, the die will lean to a specific direction. </w:t>
-        </w:r>
-        <w:r>
-          <w:rPr>
-            <w:b/>
-          </w:rPr>
-          <w:t>But you don’t know which one, so you add uncertainty to your calculation</w:t>
-        </w:r>
-        <w:r>
-          <w:t>.</w:t>
-        </w:r>
-      </w:ins>
-      <w:ins w:id="482" w:author="Ricardo... Jacome.." w:date="2019-05-27T17:04:00Z">
-        <w:r>
-          <w:t xml:space="preserve"> This way your chances of getting it right might be lower to a 15% perhaps. This might not be </w:t>
-        </w:r>
-      </w:ins>
-      <w:ins w:id="483" w:author="Ricardo... Jacome.." w:date="2019-05-27T17:05:00Z">
-        <w:r>
-          <w:t>accurate,</w:t>
-        </w:r>
-      </w:ins>
-      <w:ins w:id="484" w:author="Ricardo... Jacome.." w:date="2019-05-27T17:04:00Z">
-        <w:r>
-          <w:t xml:space="preserve"> but you know as a fact that manufacturing err</w:t>
-        </w:r>
-      </w:ins>
-      <w:ins w:id="485" w:author="Ricardo... Jacome.." w:date="2019-05-27T17:05:00Z">
-        <w:r>
-          <w:t>ors change the outcome of the die.</w:t>
-        </w:r>
-      </w:ins>
-    </w:p>
-    <w:p>
-      <w:pPr>
-        <w:jc w:val="both"/>
-        <w:rPr>
-          <w:ins w:id="486" w:author="Ricardo... Jacome.." w:date="2019-05-27T17:08:00Z"/>
-        </w:rPr>
-      </w:pPr>
-      <w:ins w:id="487" w:author="Ricardo... Jacome.." w:date="2019-05-27T17:05:00Z">
-        <w:r>
-          <w:t xml:space="preserve">What else could go wrong? What would happen if your friends dog went ahead a eat the die while you were throwing it? </w:t>
-        </w:r>
-      </w:ins>
-      <w:ins w:id="488" w:author="Ricardo... Jacome.." w:date="2019-05-27T17:06:00Z">
-        <w:r>
-          <w:t xml:space="preserve">Well, it might be paranoid, but if that happens, you would still lose. How would you “calculate” the chances of your </w:t>
-        </w:r>
-      </w:ins>
-      <w:ins w:id="489" w:author="Ricardo... Jacome.." w:date="2019-05-27T17:07:00Z">
-        <w:r>
-          <w:t>friend’s</w:t>
-        </w:r>
-      </w:ins>
-      <w:ins w:id="490" w:author="Ricardo... Jacome.." w:date="2019-05-27T17:06:00Z">
-        <w:r>
-          <w:t xml:space="preserve"> dog munching on your die? Well, this might not </w:t>
-        </w:r>
-      </w:ins>
-      <w:ins w:id="491" w:author="Ricardo... Jacome.." w:date="2019-05-27T17:08:00Z">
-        <w:r>
-          <w:t xml:space="preserve">seem logical to consider, but it is not impossible for it to happen. </w:t>
-        </w:r>
-      </w:ins>
-    </w:p>
-    <w:p>
-      <w:pPr>
-        <w:jc w:val="both"/>
-      </w:pPr>
-      <w:ins w:id="492" w:author="Ricardo... Jacome.." w:date="2019-05-27T17:08:00Z">
-        <w:r>
-          <w:t xml:space="preserve">Stocks works </w:t>
-        </w:r>
-      </w:ins>
-      <w:r>
-        <w:t>like</w:t>
-      </w:r>
-      <w:ins w:id="493" w:author="Ricardo... Jacome.." w:date="2019-05-27T17:08:00Z">
-        <w:r>
-          <w:t xml:space="preserve"> tha</w:t>
-        </w:r>
-      </w:ins>
-      <w:ins w:id="494" w:author="Ricardo... Jacome.." w:date="2019-05-27T17:09:00Z">
-        <w:r>
-          <w:t>t</w:t>
-        </w:r>
-      </w:ins>
-      <w:r>
-        <w:t>!</w:t>
-      </w:r>
-      <w:ins w:id="495" w:author="Ricardo... Jacome.." w:date="2019-05-27T17:09:00Z">
-        <w:r>
-          <w:t xml:space="preserve"> If you are buying stock for a </w:t>
-        </w:r>
-      </w:ins>
-      <w:ins w:id="496" w:author="Ricardo... Jacome.." w:date="2019-05-27T17:10:00Z">
-        <w:r>
-          <w:t>company,</w:t>
-        </w:r>
-      </w:ins>
-      <w:ins w:id="497" w:author="Ricardo... Jacome.." w:date="2019-05-27T17:09:00Z">
-        <w:r>
-          <w:t xml:space="preserve"> there is a humongous amount of uncertaint</w:t>
-        </w:r>
-      </w:ins>
-      <w:ins w:id="498" w:author="Ricardo... Jacome.." w:date="2019-05-27T17:18:00Z">
-        <w:r>
-          <w:t>ies.</w:t>
-        </w:r>
-      </w:ins>
-      <w:ins w:id="499" w:author="Ricardo... Jacome.." w:date="2019-05-27T17:10:00Z">
-        <w:r>
-          <w:t xml:space="preserve"> How could you </w:t>
-        </w:r>
-      </w:ins>
-      <w:ins w:id="500" w:author="Ricardo... Jacome.." w:date="2019-05-27T17:20:00Z">
-        <w:r>
-          <w:t xml:space="preserve">measure the likelihood </w:t>
-        </w:r>
-      </w:ins>
-      <w:r>
-        <w:t>of</w:t>
-      </w:r>
-      <w:ins w:id="501" w:author="Ricardo... Jacome.." w:date="2019-05-27T17:20:00Z">
-        <w:r>
-          <w:t xml:space="preserve"> the company’s CEO stealing money from its own company? How about the likelihood of any member in the top position to be imprisoned for any reason you can thi</w:t>
-        </w:r>
-      </w:ins>
-      <w:ins w:id="502" w:author="Ricardo... Jacome.." w:date="2019-05-27T17:21:00Z">
-        <w:r>
-          <w:t>nk of?</w:t>
-        </w:r>
-      </w:ins>
-      <w:ins w:id="503" w:author="Ricardo... Jacome.." w:date="2019-05-27T17:22:00Z">
-        <w:r>
-          <w:t xml:space="preserve"> </w:t>
-        </w:r>
-      </w:ins>
-      <w:ins w:id="504" w:author="Ricardo... Jacome.." w:date="2019-05-27T17:21:00Z">
+      </w:ins>
+      <w:ins w:id="503" w:author="Ricardo... Jacome.." w:date="2019-05-27T17:21:00Z">
         <w:r>
           <w:t xml:space="preserve">These questions might sound silly, but they do occur </w:t>
         </w:r>
       </w:ins>
-      <w:ins w:id="505" w:author="Ricardo... Jacome.." w:date="2019-05-27T17:22:00Z">
+      <w:ins w:id="504" w:author="Ricardo... Jacome.." w:date="2019-05-27T17:22:00Z">
         <w:r>
           <w:t>many times.</w:t>
         </w:r>
       </w:ins>
-      <w:ins w:id="506" w:author="Ricardo... Jacome.." w:date="2019-05-27T17:23:00Z">
+      <w:ins w:id="505" w:author="Ricardo... Jacome.." w:date="2019-05-27T17:23:00Z">
         <w:r>
           <w:t xml:space="preserve"> </w:t>
         </w:r>
@@ -11347,62 +11342,62 @@
       <w:pPr>
         <w:jc w:val="both"/>
         <w:rPr>
-          <w:del w:id="507" w:author="Ricardo... Jacome.." w:date="2019-05-27T20:32:00Z"/>
-          <w:rPrChange w:id="508" w:author="Ricardo... Jacome.." w:date="2019-05-26T13:03:00Z">
+          <w:del w:id="506" w:author="Ricardo... Jacome.." w:date="2019-05-27T20:32:00Z"/>
+          <w:rPrChange w:id="507" w:author="Ricardo... Jacome.." w:date="2019-05-26T13:03:00Z">
             <w:rPr>
-              <w:del w:id="509" w:author="Ricardo... Jacome.." w:date="2019-05-27T20:32:00Z"/>
+              <w:del w:id="508" w:author="Ricardo... Jacome.." w:date="2019-05-27T20:32:00Z"/>
               <w:b/>
               <w:u w:val="single"/>
             </w:rPr>
           </w:rPrChange>
         </w:rPr>
       </w:pPr>
-      <w:ins w:id="510" w:author="Ricardo... Jacome.." w:date="2019-05-27T17:23:00Z">
+      <w:ins w:id="509" w:author="Ricardo... Jacome.." w:date="2019-05-27T17:23:00Z">
         <w:r>
           <w:t xml:space="preserve"> </w:t>
         </w:r>
       </w:ins>
-      <w:ins w:id="511" w:author="Ricardo... Jacome.." w:date="2019-05-27T17:22:00Z">
+      <w:ins w:id="510" w:author="Ricardo... Jacome.." w:date="2019-05-27T17:22:00Z">
         <w:r>
           <w:t>Does this mean that you should not invest</w:t>
         </w:r>
       </w:ins>
-      <w:ins w:id="512" w:author="Ricardo... Jacome.." w:date="2019-05-27T17:24:00Z">
+      <w:ins w:id="511" w:author="Ricardo... Jacome.." w:date="2019-05-27T17:24:00Z">
         <w:r>
           <w:t xml:space="preserve"> because bad things occur</w:t>
         </w:r>
       </w:ins>
-      <w:ins w:id="513" w:author="Ricardo... Jacome.." w:date="2019-05-27T17:22:00Z">
+      <w:ins w:id="512" w:author="Ricardo... Jacome.." w:date="2019-05-27T17:22:00Z">
         <w:r>
           <w:t xml:space="preserve">? No. It means that should not believe any of the </w:t>
         </w:r>
       </w:ins>
-      <w:ins w:id="514" w:author="Ricardo... Jacome.." w:date="2019-05-27T17:23:00Z">
+      <w:ins w:id="513" w:author="Ricardo... Jacome.." w:date="2019-05-27T17:23:00Z">
         <w:r>
           <w:t>techniques for predicting stocks in</w:t>
         </w:r>
       </w:ins>
-      <w:ins w:id="515" w:author="Ricardo... Jacome.." w:date="2019-05-27T17:24:00Z">
+      <w:ins w:id="514" w:author="Ricardo... Jacome.." w:date="2019-05-27T17:24:00Z">
         <w:r>
           <w:t xml:space="preserve"> small time trends and should focus on the </w:t>
         </w:r>
       </w:ins>
-      <w:ins w:id="516" w:author="Ricardo... Jacome.." w:date="2019-05-27T17:25:00Z">
+      <w:ins w:id="515" w:author="Ricardo... Jacome.." w:date="2019-05-27T17:25:00Z">
         <w:r>
           <w:t>long-term</w:t>
         </w:r>
       </w:ins>
-      <w:ins w:id="517" w:author="Ricardo... Jacome.." w:date="2019-05-27T17:24:00Z">
+      <w:ins w:id="516" w:author="Ricardo... Jacome.." w:date="2019-05-27T17:24:00Z">
         <w:r>
           <w:t xml:space="preserve"> growth. </w:t>
         </w:r>
       </w:ins>
-      <w:ins w:id="518" w:author="Ricardo... Jacome.." w:date="2019-05-27T17:23:00Z">
+      <w:ins w:id="517" w:author="Ricardo... Jacome.." w:date="2019-05-27T17:23:00Z">
         <w:r>
           <w:t xml:space="preserve"> </w:t>
         </w:r>
       </w:ins>
-      <w:ins w:id="519" w:author="Ricardo... Jacome.." w:date="2019-05-27T17:40:00Z">
+      <w:ins w:id="518" w:author="Ricardo... Jacome.." w:date="2019-05-27T17:40:00Z">
         <w:r>
           <w:t xml:space="preserve"> </w:t>
         </w:r>
@@ -11412,10 +11407,10 @@
       <w:pPr>
         <w:jc w:val="both"/>
         <w:rPr>
-          <w:del w:id="520" w:author="Ricardo... Jacome.." w:date="2019-05-27T16:40:00Z"/>
-        </w:rPr>
-      </w:pPr>
-      <w:del w:id="521" w:author="Ricardo... Jacome.." w:date="2019-05-27T16:40:00Z">
+          <w:del w:id="519" w:author="Ricardo... Jacome.." w:date="2019-05-27T16:40:00Z"/>
+        </w:rPr>
+      </w:pPr>
+      <w:del w:id="520" w:author="Ricardo... Jacome.." w:date="2019-05-27T16:40:00Z">
         <w:r>
           <w:delText xml:space="preserve">However, this is mainly done for other types of trading such as day trading or swing trading. </w:delText>
         </w:r>
@@ -11465,10 +11460,10 @@
       <w:pPr>
         <w:jc w:val="both"/>
         <w:rPr>
-          <w:del w:id="522" w:author="Ricardo... Jacome.." w:date="2019-05-27T16:40:00Z"/>
-        </w:rPr>
-      </w:pPr>
-      <w:del w:id="523" w:author="Ricardo... Jacome.." w:date="2019-05-27T16:40:00Z">
+          <w:del w:id="521" w:author="Ricardo... Jacome.." w:date="2019-05-27T16:40:00Z"/>
+        </w:rPr>
+      </w:pPr>
+      <w:del w:id="522" w:author="Ricardo... Jacome.." w:date="2019-05-27T16:40:00Z">
         <w:r>
           <w:delText xml:space="preserve">One big advantage of splitting the graph in smaller time frames is that we can identify what is the behavior of the stock during </w:delText>
         </w:r>
@@ -11484,24 +11479,24 @@
       <w:pPr>
         <w:jc w:val="both"/>
         <w:rPr>
-          <w:del w:id="524" w:author="Ricardo... Jacome.." w:date="2019-05-27T20:29:00Z"/>
-        </w:rPr>
-      </w:pPr>
-    </w:p>
-    <w:p>
-      <w:pPr>
-        <w:jc w:val="both"/>
-        <w:rPr>
-          <w:del w:id="525" w:author="Ricardo... Jacome.." w:date="2019-05-27T20:32:00Z"/>
-        </w:rPr>
-      </w:pPr>
-    </w:p>
-    <w:p>
-      <w:pPr>
-        <w:rPr>
-          <w:del w:id="526" w:author="Ricardo... Jacome.." w:date="2019-05-27T19:46:00Z"/>
-        </w:rPr>
-        <w:pPrChange w:id="527" w:author="Ricardo... Jacome.." w:date="2019-05-27T20:32:00Z">
+          <w:del w:id="523" w:author="Ricardo... Jacome.." w:date="2019-05-27T20:29:00Z"/>
+        </w:rPr>
+      </w:pPr>
+    </w:p>
+    <w:p>
+      <w:pPr>
+        <w:jc w:val="both"/>
+        <w:rPr>
+          <w:del w:id="524" w:author="Ricardo... Jacome.." w:date="2019-05-27T20:32:00Z"/>
+        </w:rPr>
+      </w:pPr>
+    </w:p>
+    <w:p>
+      <w:pPr>
+        <w:rPr>
+          <w:del w:id="525" w:author="Ricardo... Jacome.." w:date="2019-05-27T19:46:00Z"/>
+        </w:rPr>
+        <w:pPrChange w:id="526" w:author="Ricardo... Jacome.." w:date="2019-05-27T20:32:00Z">
           <w:pPr>
             <w:pStyle w:val="ListParagraph"/>
             <w:numPr>
@@ -11517,7 +11512,7 @@
       <w:pPr>
         <w:jc w:val="both"/>
         <w:rPr>
-          <w:del w:id="528" w:author="Ricardo... Jacome.." w:date="2019-05-27T20:32:00Z"/>
+          <w:del w:id="527" w:author="Ricardo... Jacome.." w:date="2019-05-27T20:32:00Z"/>
         </w:rPr>
       </w:pPr>
     </w:p>
@@ -11532,12 +11527,21 @@
         <w:jc w:val="both"/>
         <w:rPr>
           <w:highlight w:val="cyan"/>
-          <w:rPrChange w:id="529" w:author="Ricardo... Jacome.." w:date="2019-05-27T20:40:00Z">
+          <w:rPrChange w:id="528" w:author="Ricardo... Jacome.." w:date="2019-05-27T20:40:00Z">
             <w:rPr/>
           </w:rPrChange>
         </w:rPr>
       </w:pPr>
-      <w:bookmarkStart w:id="530" w:name="_Toc10285476"/>
+      <w:bookmarkStart w:id="529" w:name="_Toc10285476"/>
+      <w:r>
+        <w:rPr>
+          <w:highlight w:val="cyan"/>
+          <w:rPrChange w:id="530" w:author="Ricardo... Jacome.." w:date="2019-05-27T20:40:00Z">
+            <w:rPr/>
+          </w:rPrChange>
+        </w:rPr>
+        <w:t xml:space="preserve">What </w:t>
+      </w:r>
       <w:r>
         <w:rPr>
           <w:highlight w:val="cyan"/>
@@ -11545,7 +11549,7 @@
             <w:rPr/>
           </w:rPrChange>
         </w:rPr>
-        <w:t xml:space="preserve">What </w:t>
+        <w:t>A</w:t>
       </w:r>
       <w:r>
         <w:rPr>
@@ -11554,7 +11558,7 @@
             <w:rPr/>
           </w:rPrChange>
         </w:rPr>
-        <w:t>A</w:t>
+        <w:t xml:space="preserve">ffects </w:t>
       </w:r>
       <w:r>
         <w:rPr>
@@ -11563,7 +11567,7 @@
             <w:rPr/>
           </w:rPrChange>
         </w:rPr>
-        <w:t xml:space="preserve">ffects </w:t>
+        <w:t>T</w:t>
       </w:r>
       <w:r>
         <w:rPr>
@@ -11572,8 +11576,9 @@
             <w:rPr/>
           </w:rPrChange>
         </w:rPr>
-        <w:t>T</w:t>
-      </w:r>
+        <w:t>rends?</w:t>
+      </w:r>
+      <w:bookmarkEnd w:id="529"/>
       <w:r>
         <w:rPr>
           <w:highlight w:val="cyan"/>
@@ -11581,36 +11586,26 @@
             <w:rPr/>
           </w:rPrChange>
         </w:rPr>
-        <w:t>rends?</w:t>
-      </w:r>
-      <w:bookmarkEnd w:id="530"/>
-      <w:r>
+        <w:t xml:space="preserve"> </w:t>
+      </w:r>
+    </w:p>
+    <w:p>
+      <w:pPr>
+        <w:jc w:val="both"/>
         <w:rPr>
           <w:highlight w:val="cyan"/>
           <w:rPrChange w:id="536" w:author="Ricardo... Jacome.." w:date="2019-05-27T20:40:00Z">
             <w:rPr/>
           </w:rPrChange>
         </w:rPr>
-        <w:t xml:space="preserve"> </w:t>
-      </w:r>
-    </w:p>
-    <w:p>
-      <w:pPr>
-        <w:jc w:val="both"/>
+      </w:pPr>
+      <w:r>
         <w:rPr>
           <w:highlight w:val="cyan"/>
           <w:rPrChange w:id="537" w:author="Ricardo... Jacome.." w:date="2019-05-27T20:40:00Z">
             <w:rPr/>
           </w:rPrChange>
         </w:rPr>
-      </w:pPr>
-      <w:r>
-        <w:rPr>
-          <w:highlight w:val="cyan"/>
-          <w:rPrChange w:id="538" w:author="Ricardo... Jacome.." w:date="2019-05-27T20:40:00Z">
-            <w:rPr/>
-          </w:rPrChange>
-        </w:rPr>
         <w:t xml:space="preserve">Just because we identify a trend does not mean that it will always stay that way. Sometimes the trends are affected for specific events that many people are not aware of. </w:t>
       </w:r>
       <w:r>
@@ -11618,7 +11613,7 @@
           <w:b/>
           <w:highlight w:val="cyan"/>
           <w:u w:val="single"/>
-          <w:rPrChange w:id="539" w:author="Ricardo... Jacome.." w:date="2019-05-27T20:40:00Z">
+          <w:rPrChange w:id="538" w:author="Ricardo... Jacome.." w:date="2019-05-27T20:40:00Z">
             <w:rPr>
               <w:b/>
               <w:u w:val="single"/>
@@ -11630,19 +11625,19 @@
       <w:r>
         <w:rPr>
           <w:highlight w:val="cyan"/>
+          <w:rPrChange w:id="539" w:author="Ricardo... Jacome.." w:date="2019-05-27T20:40:00Z">
+            <w:rPr/>
+          </w:rPrChange>
+        </w:rPr>
+        <w:t xml:space="preserve"> So how their products are sold, how well their services are doing, how the public sees the company and many more factors affect these trends. </w:t>
+      </w:r>
+      <w:r>
+        <w:rPr>
+          <w:highlight w:val="cyan"/>
           <w:rPrChange w:id="540" w:author="Ricardo... Jacome.." w:date="2019-05-27T20:40:00Z">
             <w:rPr/>
           </w:rPrChange>
         </w:rPr>
-        <w:t xml:space="preserve"> So how their products are sold, how well their services are doing, how the public sees the company and many more factors affect these trends. </w:t>
-      </w:r>
-      <w:r>
-        <w:rPr>
-          <w:highlight w:val="cyan"/>
-          <w:rPrChange w:id="541" w:author="Ricardo... Jacome.." w:date="2019-05-27T20:40:00Z">
-            <w:rPr/>
-          </w:rPrChange>
-        </w:rPr>
         <w:t xml:space="preserve">And now the most important factor in this section: </w:t>
       </w:r>
       <w:r>
@@ -11650,7 +11645,7 @@
           <w:b/>
           <w:highlight w:val="cyan"/>
           <w:u w:val="single"/>
-          <w:rPrChange w:id="542" w:author="Ricardo... Jacome.." w:date="2019-05-27T20:40:00Z">
+          <w:rPrChange w:id="541" w:author="Ricardo... Jacome.." w:date="2019-05-27T20:40:00Z">
             <w:rPr>
               <w:b/>
               <w:u w:val="single"/>
@@ -11662,23 +11657,35 @@
       <w:r>
         <w:rPr>
           <w:highlight w:val="cyan"/>
+          <w:rPrChange w:id="542" w:author="Ricardo... Jacome.." w:date="2019-05-27T20:40:00Z">
+            <w:rPr/>
+          </w:rPrChange>
+        </w:rPr>
+        <w:t xml:space="preserve"> </w:t>
+      </w:r>
+    </w:p>
+    <w:p>
+      <w:pPr>
+        <w:jc w:val="both"/>
+        <w:rPr>
+          <w:highlight w:val="cyan"/>
           <w:rPrChange w:id="543" w:author="Ricardo... Jacome.." w:date="2019-05-27T20:40:00Z">
             <w:rPr/>
           </w:rPrChange>
         </w:rPr>
-        <w:t xml:space="preserve"> </w:t>
-      </w:r>
-    </w:p>
-    <w:p>
-      <w:pPr>
-        <w:jc w:val="both"/>
-        <w:rPr>
+      </w:pPr>
+      <w:r>
+        <w:rPr>
+          <w:b/>
           <w:highlight w:val="cyan"/>
           <w:rPrChange w:id="544" w:author="Ricardo... Jacome.." w:date="2019-05-27T20:40:00Z">
-            <w:rPr/>
+            <w:rPr>
+              <w:b/>
+            </w:rPr>
           </w:rPrChange>
         </w:rPr>
-      </w:pPr>
+        <w:t>Quick-Example #1</w:t>
+      </w:r>
       <w:r>
         <w:rPr>
           <w:b/>
@@ -11689,170 +11696,167 @@
             </w:rPr>
           </w:rPrChange>
         </w:rPr>
-        <w:t>Quick-Example #1</w:t>
-      </w:r>
+        <w:t xml:space="preserve"> Popularity and Reputation Matter</w:t>
+      </w:r>
+      <w:r>
+        <w:rPr>
+          <w:highlight w:val="cyan"/>
+          <w:rPrChange w:id="546" w:author="Ricardo... Jacome.." w:date="2019-05-27T20:40:00Z">
+            <w:rPr/>
+          </w:rPrChange>
+        </w:rPr>
+        <w:t>:</w:t>
+      </w:r>
+      <w:r>
+        <w:rPr>
+          <w:highlight w:val="cyan"/>
+          <w:rPrChange w:id="547" w:author="Ricardo... Jacome.." w:date="2019-05-27T20:40:00Z">
+            <w:rPr/>
+          </w:rPrChange>
+        </w:rPr>
+        <w:t xml:space="preserve"> </w:t>
+      </w:r>
+      <w:r>
+        <w:rPr>
+          <w:highlight w:val="cyan"/>
+          <w:rPrChange w:id="548" w:author="Ricardo... Jacome.." w:date="2019-05-27T20:40:00Z">
+            <w:rPr/>
+          </w:rPrChange>
+        </w:rPr>
+        <w:t>I</w:t>
+      </w:r>
+      <w:r>
+        <w:rPr>
+          <w:highlight w:val="cyan"/>
+          <w:rPrChange w:id="549" w:author="Ricardo... Jacome.." w:date="2019-05-27T20:40:00Z">
+            <w:rPr/>
+          </w:rPrChange>
+        </w:rPr>
+        <w:t xml:space="preserve">f you go to a place where customer service is excellent, the products are really popular and a lot of people you know shop or pay services on this company, then you already have many </w:t>
+      </w:r>
+      <w:r>
+        <w:rPr>
+          <w:highlight w:val="cyan"/>
+          <w:rPrChange w:id="550" w:author="Ricardo... Jacome.." w:date="2019-05-27T20:40:00Z">
+            <w:rPr/>
+          </w:rPrChange>
+        </w:rPr>
+        <w:t xml:space="preserve">good signs of how the stock of company should be doing. </w:t>
+      </w:r>
+      <w:r>
+        <w:rPr>
+          <w:highlight w:val="cyan"/>
+          <w:rPrChange w:id="551" w:author="Ricardo... Jacome.." w:date="2019-05-27T20:40:00Z">
+            <w:rPr/>
+          </w:rPrChange>
+        </w:rPr>
+        <w:t xml:space="preserve">On the contrary, if the company you are analyzing, has </w:t>
+      </w:r>
+      <w:proofErr w:type="gramStart"/>
+      <w:r>
+        <w:rPr>
+          <w:highlight w:val="cyan"/>
+          <w:rPrChange w:id="552" w:author="Ricardo... Jacome.." w:date="2019-05-27T20:40:00Z">
+            <w:rPr/>
+          </w:rPrChange>
+        </w:rPr>
+        <w:t>really bad</w:t>
+      </w:r>
+      <w:proofErr w:type="gramEnd"/>
+      <w:r>
+        <w:rPr>
+          <w:highlight w:val="cyan"/>
+          <w:rPrChange w:id="553" w:author="Ricardo... Jacome.." w:date="2019-05-27T20:40:00Z">
+            <w:rPr/>
+          </w:rPrChange>
+        </w:rPr>
+        <w:t xml:space="preserve"> reviews, people don’t ever or stopped going to this company, you can see that this behavior are heavily reflected on the company’s stock. Let us take for product example: Netflix and Blockbuster. Nowadays, everyone has a Netflix account</w:t>
+      </w:r>
+      <w:r>
+        <w:rPr>
+          <w:highlight w:val="cyan"/>
+          <w:rPrChange w:id="554" w:author="Ricardo... Jacome.." w:date="2019-05-27T20:40:00Z">
+            <w:rPr/>
+          </w:rPrChange>
+        </w:rPr>
+        <w:t>.</w:t>
+      </w:r>
+      <w:r>
+        <w:rPr>
+          <w:highlight w:val="cyan"/>
+          <w:rPrChange w:id="555" w:author="Ricardo... Jacome.." w:date="2019-05-27T20:40:00Z">
+            <w:rPr/>
+          </w:rPrChange>
+        </w:rPr>
+        <w:t xml:space="preserve"> </w:t>
+      </w:r>
+      <w:r>
+        <w:rPr>
+          <w:highlight w:val="cyan"/>
+          <w:rPrChange w:id="556" w:author="Ricardo... Jacome.." w:date="2019-05-27T20:40:00Z">
+            <w:rPr/>
+          </w:rPrChange>
+        </w:rPr>
+        <w:t>M</w:t>
+      </w:r>
+      <w:r>
+        <w:rPr>
+          <w:highlight w:val="cyan"/>
+          <w:rPrChange w:id="557" w:author="Ricardo... Jacome.." w:date="2019-05-27T20:40:00Z">
+            <w:rPr/>
+          </w:rPrChange>
+        </w:rPr>
+        <w:t>ost people when talk</w:t>
+      </w:r>
+      <w:r>
+        <w:rPr>
+          <w:highlight w:val="cyan"/>
+          <w:rPrChange w:id="558" w:author="Ricardo... Jacome.." w:date="2019-05-27T20:40:00Z">
+            <w:rPr/>
+          </w:rPrChange>
+        </w:rPr>
+        <w:t>ing</w:t>
+      </w:r>
+      <w:r>
+        <w:rPr>
+          <w:highlight w:val="cyan"/>
+          <w:rPrChange w:id="559" w:author="Ricardo... Jacome.." w:date="2019-05-27T20:40:00Z">
+            <w:rPr/>
+          </w:rPrChange>
+        </w:rPr>
+        <w:t xml:space="preserve"> about movies or series, they refer to Netflix or similar competitors. On the other side, Blockbuster is a company that recently reached bankruptcy. However, for the past 5 years that it was still on the market, nobody would ever mention it, it was uncommon to hear about people going to buy products at Blockbuster. </w:t>
+      </w:r>
+    </w:p>
+    <w:p>
+      <w:pPr>
+        <w:jc w:val="both"/>
+        <w:rPr>
+          <w:highlight w:val="cyan"/>
+          <w:rPrChange w:id="560" w:author="Ricardo... Jacome.." w:date="2019-05-27T20:40:00Z">
+            <w:rPr/>
+          </w:rPrChange>
+        </w:rPr>
+      </w:pPr>
       <w:r>
         <w:rPr>
           <w:b/>
           <w:highlight w:val="cyan"/>
-          <w:rPrChange w:id="546" w:author="Ricardo... Jacome.." w:date="2019-05-27T20:40:00Z">
+          <w:rPrChange w:id="561" w:author="Ricardo... Jacome.." w:date="2019-05-27T20:40:00Z">
             <w:rPr>
               <w:b/>
             </w:rPr>
           </w:rPrChange>
         </w:rPr>
-        <w:t xml:space="preserve"> Popularity and Reputation Matter</w:t>
+        <w:t>Quick-Example #2 Some Businesses are Season-Dependent:</w:t>
       </w:r>
       <w:r>
         <w:rPr>
           <w:highlight w:val="cyan"/>
-          <w:rPrChange w:id="547" w:author="Ricardo... Jacome.." w:date="2019-05-27T20:40:00Z">
+          <w:rPrChange w:id="562" w:author="Ricardo... Jacome.." w:date="2019-05-27T20:40:00Z">
             <w:rPr/>
           </w:rPrChange>
         </w:rPr>
-        <w:t>:</w:t>
-      </w:r>
-      <w:r>
-        <w:rPr>
-          <w:highlight w:val="cyan"/>
-          <w:rPrChange w:id="548" w:author="Ricardo... Jacome.." w:date="2019-05-27T20:40:00Z">
-            <w:rPr/>
-          </w:rPrChange>
-        </w:rPr>
-        <w:t xml:space="preserve"> </w:t>
-      </w:r>
-      <w:r>
-        <w:rPr>
-          <w:highlight w:val="cyan"/>
-          <w:rPrChange w:id="549" w:author="Ricardo... Jacome.." w:date="2019-05-27T20:40:00Z">
-            <w:rPr/>
-          </w:rPrChange>
-        </w:rPr>
-        <w:t>I</w:t>
-      </w:r>
-      <w:r>
-        <w:rPr>
-          <w:highlight w:val="cyan"/>
-          <w:rPrChange w:id="550" w:author="Ricardo... Jacome.." w:date="2019-05-27T20:40:00Z">
-            <w:rPr/>
-          </w:rPrChange>
-        </w:rPr>
-        <w:t xml:space="preserve">f you go to a place where customer service is excellent, the products are really popular and a lot of people you know shop or pay services on this company, then you already have many </w:t>
-      </w:r>
-      <w:r>
-        <w:rPr>
-          <w:highlight w:val="cyan"/>
-          <w:rPrChange w:id="551" w:author="Ricardo... Jacome.." w:date="2019-05-27T20:40:00Z">
-            <w:rPr/>
-          </w:rPrChange>
-        </w:rPr>
-        <w:t xml:space="preserve">good signs of how the stock of company should be doing. </w:t>
-      </w:r>
-      <w:r>
-        <w:rPr>
-          <w:highlight w:val="cyan"/>
-          <w:rPrChange w:id="552" w:author="Ricardo... Jacome.." w:date="2019-05-27T20:40:00Z">
-            <w:rPr/>
-          </w:rPrChange>
-        </w:rPr>
-        <w:t xml:space="preserve">On the contrary, if the company you are analyzing, has </w:t>
-      </w:r>
-      <w:proofErr w:type="gramStart"/>
-      <w:r>
-        <w:rPr>
-          <w:highlight w:val="cyan"/>
-          <w:rPrChange w:id="553" w:author="Ricardo... Jacome.." w:date="2019-05-27T20:40:00Z">
-            <w:rPr/>
-          </w:rPrChange>
-        </w:rPr>
-        <w:t>really bad</w:t>
-      </w:r>
-      <w:proofErr w:type="gramEnd"/>
-      <w:r>
-        <w:rPr>
-          <w:highlight w:val="cyan"/>
-          <w:rPrChange w:id="554" w:author="Ricardo... Jacome.." w:date="2019-05-27T20:40:00Z">
-            <w:rPr/>
-          </w:rPrChange>
-        </w:rPr>
-        <w:t xml:space="preserve"> reviews, people don’t ever or stopped going to this company, you can see that this behavior are heavily reflected on the company’s stock. Let us take for product example: Netflix and Blockbuster. Nowadays, everyone has a Netflix account</w:t>
-      </w:r>
-      <w:r>
-        <w:rPr>
-          <w:highlight w:val="cyan"/>
-          <w:rPrChange w:id="555" w:author="Ricardo... Jacome.." w:date="2019-05-27T20:40:00Z">
-            <w:rPr/>
-          </w:rPrChange>
-        </w:rPr>
-        <w:t>.</w:t>
-      </w:r>
-      <w:r>
-        <w:rPr>
-          <w:highlight w:val="cyan"/>
-          <w:rPrChange w:id="556" w:author="Ricardo... Jacome.." w:date="2019-05-27T20:40:00Z">
-            <w:rPr/>
-          </w:rPrChange>
-        </w:rPr>
-        <w:t xml:space="preserve"> </w:t>
-      </w:r>
-      <w:r>
-        <w:rPr>
-          <w:highlight w:val="cyan"/>
-          <w:rPrChange w:id="557" w:author="Ricardo... Jacome.." w:date="2019-05-27T20:40:00Z">
-            <w:rPr/>
-          </w:rPrChange>
-        </w:rPr>
-        <w:t>M</w:t>
-      </w:r>
-      <w:r>
-        <w:rPr>
-          <w:highlight w:val="cyan"/>
-          <w:rPrChange w:id="558" w:author="Ricardo... Jacome.." w:date="2019-05-27T20:40:00Z">
-            <w:rPr/>
-          </w:rPrChange>
-        </w:rPr>
-        <w:t>ost people when talk</w:t>
-      </w:r>
-      <w:r>
-        <w:rPr>
-          <w:highlight w:val="cyan"/>
-          <w:rPrChange w:id="559" w:author="Ricardo... Jacome.." w:date="2019-05-27T20:40:00Z">
-            <w:rPr/>
-          </w:rPrChange>
-        </w:rPr>
-        <w:t>ing</w:t>
-      </w:r>
-      <w:r>
-        <w:rPr>
-          <w:highlight w:val="cyan"/>
-          <w:rPrChange w:id="560" w:author="Ricardo... Jacome.." w:date="2019-05-27T20:40:00Z">
-            <w:rPr/>
-          </w:rPrChange>
-        </w:rPr>
-        <w:t xml:space="preserve"> about movies or series, they refer to Netflix or similar competitors. On the other side, Blockbuster is a company that recently reached bankruptcy. However, for the past 5 years that it was still on the market, nobody would ever mention it, it was uncommon to hear about people going to buy products at Blockbuster. </w:t>
-      </w:r>
-    </w:p>
-    <w:p>
-      <w:pPr>
-        <w:jc w:val="both"/>
-        <w:rPr>
-          <w:highlight w:val="cyan"/>
-          <w:rPrChange w:id="561" w:author="Ricardo... Jacome.." w:date="2019-05-27T20:40:00Z">
-            <w:rPr/>
-          </w:rPrChange>
-        </w:rPr>
-      </w:pPr>
-      <w:r>
-        <w:rPr>
-          <w:b/>
-          <w:highlight w:val="cyan"/>
-          <w:rPrChange w:id="562" w:author="Ricardo... Jacome.." w:date="2019-05-27T20:40:00Z">
-            <w:rPr>
-              <w:b/>
-            </w:rPr>
-          </w:rPrChange>
-        </w:rPr>
-        <w:t>Quick-Example #2 Some Businesses are Season-Dependent:</w:t>
+        <w:t xml:space="preserve"> Stocks are representative of a business. So there exists businesses where the time of the year is significant. If you go to a clothing store that focuses on selling winter clothing, then you would not be surprised to see that </w:t>
       </w:r>
       <w:r>
         <w:rPr>
@@ -11861,29 +11865,20 @@
             <w:rPr/>
           </w:rPrChange>
         </w:rPr>
-        <w:t xml:space="preserve"> Stocks are representative of a business. So there exists businesses where the time of the year is significant. If you go to a clothing store that focuses on selling winter clothing, then you would not be surprised to see that </w:t>
-      </w:r>
+        <w:t xml:space="preserve">the earnings of the company and stock prices usually are higher on winter seasons, and then low on summer seasons. Pay attention to the seasons in which businesses work. </w:t>
+      </w:r>
+    </w:p>
+    <w:p>
+      <w:pPr>
+        <w:jc w:val="both"/>
+        <w:rPr>
+          <w:ins w:id="564" w:author="Ricardo... Jacome.." w:date="2019-05-27T20:32:00Z"/>
+        </w:rPr>
+      </w:pPr>
       <w:r>
         <w:rPr>
           <w:highlight w:val="cyan"/>
-          <w:rPrChange w:id="564" w:author="Ricardo... Jacome.." w:date="2019-05-27T20:40:00Z">
-            <w:rPr/>
-          </w:rPrChange>
-        </w:rPr>
-        <w:t xml:space="preserve">the earnings of the company and stock prices usually are higher on winter seasons, and then low on summer seasons. Pay attention to the seasons in which businesses work. </w:t>
-      </w:r>
-    </w:p>
-    <w:p>
-      <w:pPr>
-        <w:jc w:val="both"/>
-        <w:rPr>
-          <w:ins w:id="565" w:author="Ricardo... Jacome.." w:date="2019-05-27T20:32:00Z"/>
-        </w:rPr>
-      </w:pPr>
-      <w:r>
-        <w:rPr>
-          <w:highlight w:val="cyan"/>
-          <w:rPrChange w:id="566" w:author="Ricardo... Jacome.." w:date="2019-05-27T20:40:00Z">
+          <w:rPrChange w:id="565" w:author="Ricardo... Jacome.." w:date="2019-05-27T20:40:00Z">
             <w:rPr/>
           </w:rPrChange>
         </w:rPr>
@@ -11894,7 +11889,7 @@
           <w:b/>
           <w:highlight w:val="cyan"/>
           <w:u w:val="single"/>
-          <w:rPrChange w:id="567" w:author="Ricardo... Jacome.." w:date="2019-05-27T20:40:00Z">
+          <w:rPrChange w:id="566" w:author="Ricardo... Jacome.." w:date="2019-05-27T20:40:00Z">
             <w:rPr>
               <w:b/>
               <w:u w:val="single"/>
@@ -11906,7 +11901,7 @@
       <w:r>
         <w:rPr>
           <w:highlight w:val="cyan"/>
-          <w:rPrChange w:id="568" w:author="Ricardo... Jacome.." w:date="2019-05-27T20:40:00Z">
+          <w:rPrChange w:id="567" w:author="Ricardo... Jacome.." w:date="2019-05-27T20:40:00Z">
             <w:rPr/>
           </w:rPrChange>
         </w:rPr>
@@ -11920,21 +11915,21 @@
       <w:pPr>
         <w:jc w:val="both"/>
         <w:rPr>
-          <w:ins w:id="569" w:author="Ricardo... Jacome.." w:date="2019-05-27T20:32:00Z"/>
-        </w:rPr>
-      </w:pPr>
-      <w:ins w:id="570" w:author="Ricardo... Jacome.." w:date="2019-05-27T20:32:00Z">
+          <w:ins w:id="568" w:author="Ricardo... Jacome.." w:date="2019-05-27T20:32:00Z"/>
+        </w:rPr>
+      </w:pPr>
+      <w:ins w:id="569" w:author="Ricardo... Jacome.." w:date="2019-05-27T20:32:00Z">
         <w:r>
           <w:lastRenderedPageBreak/>
           <w:t>Based on our beginning chapters, a good investor</w:t>
         </w:r>
       </w:ins>
-      <w:ins w:id="571" w:author="Ricardo... Jacome.." w:date="2019-05-27T20:34:00Z">
+      <w:ins w:id="570" w:author="Ricardo... Jacome.." w:date="2019-05-27T20:34:00Z">
         <w:r>
           <w:t xml:space="preserve"> understands</w:t>
         </w:r>
       </w:ins>
-      <w:ins w:id="572" w:author="Ricardo... Jacome.." w:date="2019-05-27T20:32:00Z">
+      <w:ins w:id="571" w:author="Ricardo... Jacome.." w:date="2019-05-27T20:32:00Z">
         <w:r>
           <w:t>:</w:t>
         </w:r>
@@ -11949,15 +11944,15 @@
         </w:numPr>
         <w:jc w:val="both"/>
         <w:rPr>
-          <w:ins w:id="573" w:author="Ricardo... Jacome.." w:date="2019-05-27T20:32:00Z"/>
-        </w:rPr>
-      </w:pPr>
-      <w:ins w:id="574" w:author="Ricardo... Jacome.." w:date="2019-05-27T20:34:00Z">
+          <w:ins w:id="572" w:author="Ricardo... Jacome.." w:date="2019-05-27T20:32:00Z"/>
+        </w:rPr>
+      </w:pPr>
+      <w:ins w:id="573" w:author="Ricardo... Jacome.." w:date="2019-05-27T20:34:00Z">
         <w:r>
           <w:t>T</w:t>
         </w:r>
       </w:ins>
-      <w:ins w:id="575" w:author="Ricardo... Jacome.." w:date="2019-05-27T20:32:00Z">
+      <w:ins w:id="574" w:author="Ricardo... Jacome.." w:date="2019-05-27T20:32:00Z">
         <w:r>
           <w:t>hat companies issue stock for sell to sustain their business and grow.</w:t>
         </w:r>
@@ -11972,15 +11967,15 @@
         </w:numPr>
         <w:jc w:val="both"/>
         <w:rPr>
-          <w:ins w:id="576" w:author="Ricardo... Jacome.." w:date="2019-05-27T20:32:00Z"/>
-        </w:rPr>
-      </w:pPr>
-      <w:ins w:id="577" w:author="Ricardo... Jacome.." w:date="2019-05-27T20:34:00Z">
+          <w:ins w:id="575" w:author="Ricardo... Jacome.." w:date="2019-05-27T20:32:00Z"/>
+        </w:rPr>
+      </w:pPr>
+      <w:ins w:id="576" w:author="Ricardo... Jacome.." w:date="2019-05-27T20:34:00Z">
         <w:r>
           <w:t xml:space="preserve">How </w:t>
         </w:r>
       </w:ins>
-      <w:ins w:id="578" w:author="Ricardo... Jacome.." w:date="2019-05-27T20:32:00Z">
+      <w:ins w:id="577" w:author="Ricardo... Jacome.." w:date="2019-05-27T20:32:00Z">
         <w:r>
           <w:t>Stocks’ charts can only help to select some companies on basis of long-term growth.</w:t>
         </w:r>
@@ -11995,20 +11990,20 @@
         </w:numPr>
         <w:jc w:val="both"/>
         <w:rPr>
-          <w:ins w:id="579" w:author="Ricardo... Jacome.." w:date="2019-05-27T20:32:00Z"/>
-        </w:rPr>
-      </w:pPr>
-      <w:ins w:id="580" w:author="Ricardo... Jacome.." w:date="2019-05-27T20:34:00Z">
+          <w:ins w:id="578" w:author="Ricardo... Jacome.." w:date="2019-05-27T20:32:00Z"/>
+        </w:rPr>
+      </w:pPr>
+      <w:ins w:id="579" w:author="Ricardo... Jacome.." w:date="2019-05-27T20:34:00Z">
         <w:r>
           <w:t>T</w:t>
         </w:r>
       </w:ins>
-      <w:ins w:id="581" w:author="Ricardo... Jacome.." w:date="2019-05-27T20:32:00Z">
+      <w:ins w:id="580" w:author="Ricardo... Jacome.." w:date="2019-05-27T20:32:00Z">
         <w:r>
           <w:t>hat smaller time frames provide with too many uncertainties to predict them at all.</w:t>
         </w:r>
       </w:ins>
-      <w:ins w:id="582" w:author="Ricardo... Jacome.." w:date="2019-05-27T20:39:00Z">
+      <w:ins w:id="581" w:author="Ricardo... Jacome.." w:date="2019-05-27T20:39:00Z">
         <w:r>
           <w:t xml:space="preserve"> </w:t>
         </w:r>
@@ -12028,22 +12023,20 @@
       <w:pPr>
         <w:pStyle w:val="Heading1"/>
         <w:rPr>
-          <w:ins w:id="583" w:author="Ricardo... Jacome.." w:date="2019-05-27T21:05:00Z"/>
-        </w:rPr>
-      </w:pPr>
-      <w:bookmarkStart w:id="584" w:name="_Toc10285477"/>
-      <w:bookmarkStart w:id="585" w:name="_GoBack"/>
-      <w:bookmarkEnd w:id="585"/>
+          <w:ins w:id="582" w:author="Ricardo... Jacome.." w:date="2019-05-27T21:05:00Z"/>
+        </w:rPr>
+      </w:pPr>
+      <w:bookmarkStart w:id="583" w:name="_Toc10285477"/>
       <w:r>
         <w:lastRenderedPageBreak/>
         <w:t xml:space="preserve">Chapter </w:t>
       </w:r>
-      <w:ins w:id="586" w:author="Ricardo... Jacome.." w:date="2019-05-27T20:40:00Z">
+      <w:ins w:id="584" w:author="Ricardo... Jacome.." w:date="2019-05-27T20:40:00Z">
         <w:r>
           <w:t>3</w:t>
         </w:r>
       </w:ins>
-      <w:del w:id="587" w:author="Ricardo... Jacome.." w:date="2019-05-27T20:40:00Z">
+      <w:del w:id="585" w:author="Ricardo... Jacome.." w:date="2019-05-27T20:40:00Z">
         <w:r>
           <w:delText>4</w:delText>
         </w:r>
@@ -12054,8 +12047,8 @@
       <w:r>
         <w:t>Stocks Hierarchies</w:t>
       </w:r>
-      <w:bookmarkEnd w:id="584"/>
-      <w:del w:id="588" w:author="Ricardo... Jacome.." w:date="2019-05-27T21:03:00Z">
+      <w:bookmarkEnd w:id="583"/>
+      <w:del w:id="586" w:author="Ricardo... Jacome.." w:date="2019-05-27T21:03:00Z">
         <w:r>
           <w:delText>Classifications of Stocks</w:delText>
         </w:r>
@@ -12063,7 +12056,7 @@
     </w:p>
     <w:p>
       <w:pPr>
-        <w:pPrChange w:id="589" w:author="Ricardo... Jacome.." w:date="2019-05-27T21:05:00Z">
+        <w:pPrChange w:id="587" w:author="Ricardo... Jacome.." w:date="2019-05-27T21:05:00Z">
           <w:pPr>
             <w:pStyle w:val="Heading1"/>
           </w:pPr>
@@ -12074,64 +12067,64 @@
       <w:pPr>
         <w:jc w:val="both"/>
         <w:rPr>
-          <w:ins w:id="590" w:author="Ricardo... Jacome.." w:date="2019-05-27T21:08:00Z"/>
-        </w:rPr>
-        <w:pPrChange w:id="591" w:author="Ricardo... Jacome.." w:date="2019-05-27T21:13:00Z">
+          <w:ins w:id="588" w:author="Ricardo... Jacome.." w:date="2019-05-27T21:08:00Z"/>
+        </w:rPr>
+        <w:pPrChange w:id="589" w:author="Ricardo... Jacome.." w:date="2019-05-27T21:13:00Z">
           <w:pPr/>
         </w:pPrChange>
       </w:pPr>
-      <w:ins w:id="592" w:author="Ricardo... Jacome.." w:date="2019-05-27T21:13:00Z">
+      <w:ins w:id="590" w:author="Ricardo... Jacome.." w:date="2019-05-27T21:13:00Z">
         <w:r>
           <w:t>From</w:t>
         </w:r>
       </w:ins>
+      <w:ins w:id="591" w:author="Ricardo... Jacome.." w:date="2019-05-27T21:08:00Z">
+        <w:r>
+          <w:t xml:space="preserve"> the previous section</w:t>
+        </w:r>
+      </w:ins>
+      <w:ins w:id="592" w:author="Ricardo... Jacome.." w:date="2019-05-27T21:09:00Z">
+        <w:r>
+          <w:t>,</w:t>
+        </w:r>
+      </w:ins>
       <w:ins w:id="593" w:author="Ricardo... Jacome.." w:date="2019-05-27T21:08:00Z">
         <w:r>
-          <w:t xml:space="preserve"> the previous section</w:t>
+          <w:t xml:space="preserve"> it will be possible to think that there is nothing that can be done to predict the stock </w:t>
         </w:r>
       </w:ins>
       <w:ins w:id="594" w:author="Ricardo... Jacome.." w:date="2019-05-27T21:09:00Z">
         <w:r>
-          <w:t>,</w:t>
-        </w:r>
-      </w:ins>
-      <w:ins w:id="595" w:author="Ricardo... Jacome.." w:date="2019-05-27T21:08:00Z">
-        <w:r>
-          <w:t xml:space="preserve"> it will be possible to think that there is nothing that can be done to predict the stock </w:t>
+          <w:t>behavior</w:t>
+        </w:r>
+      </w:ins>
+      <w:ins w:id="595" w:author="Ricardo... Jacome.." w:date="2019-05-27T21:13:00Z">
+        <w:r>
+          <w:t xml:space="preserve"> because</w:t>
         </w:r>
       </w:ins>
       <w:ins w:id="596" w:author="Ricardo... Jacome.." w:date="2019-05-27T21:09:00Z">
         <w:r>
-          <w:t>behavior</w:t>
-        </w:r>
-      </w:ins>
-      <w:ins w:id="597" w:author="Ricardo... Jacome.." w:date="2019-05-27T21:13:00Z">
-        <w:r>
-          <w:t xml:space="preserve"> because</w:t>
+          <w:t xml:space="preserve"> everything is based off random things that we can’t control. </w:t>
+        </w:r>
+      </w:ins>
+      <w:ins w:id="597" w:author="Ricardo... Jacome.." w:date="2019-05-27T21:10:00Z">
+        <w:r>
+          <w:t>However</w:t>
         </w:r>
       </w:ins>
       <w:ins w:id="598" w:author="Ricardo... Jacome.." w:date="2019-05-27T21:09:00Z">
         <w:r>
-          <w:t xml:space="preserve"> everything is based off random things that we can’t control. </w:t>
+          <w:t>, now we need</w:t>
         </w:r>
       </w:ins>
       <w:ins w:id="599" w:author="Ricardo... Jacome.." w:date="2019-05-27T21:10:00Z">
         <w:r>
-          <w:t>However</w:t>
+          <w:t xml:space="preserve"> to address what information can we rely on to understand some stock prices.</w:t>
         </w:r>
       </w:ins>
       <w:ins w:id="600" w:author="Ricardo... Jacome.." w:date="2019-05-27T21:09:00Z">
         <w:r>
-          <w:t>, now we need</w:t>
-        </w:r>
-      </w:ins>
-      <w:ins w:id="601" w:author="Ricardo... Jacome.." w:date="2019-05-27T21:10:00Z">
-        <w:r>
-          <w:t xml:space="preserve"> to address what information can we rely on to understand some stock prices.</w:t>
-        </w:r>
-      </w:ins>
-      <w:ins w:id="602" w:author="Ricardo... Jacome.." w:date="2019-05-27T21:09:00Z">
-        <w:r>
           <w:t xml:space="preserve"> </w:t>
         </w:r>
       </w:ins>
@@ -12139,17 +12132,17 @@
     <w:p>
       <w:pPr>
         <w:rPr>
-          <w:ins w:id="603" w:author="Ricardo... Jacome.." w:date="2019-05-27T21:05:00Z"/>
+          <w:ins w:id="601" w:author="Ricardo... Jacome.." w:date="2019-05-27T21:05:00Z"/>
           <w:sz w:val="36"/>
           <w:szCs w:val="36"/>
         </w:rPr>
       </w:pPr>
-      <w:ins w:id="604" w:author="Ricardo... Jacome.." w:date="2019-05-27T21:04:00Z">
+      <w:ins w:id="602" w:author="Ricardo... Jacome.." w:date="2019-05-27T21:04:00Z">
         <w:r>
           <w:rPr>
             <w:sz w:val="36"/>
             <w:szCs w:val="36"/>
-            <w:rPrChange w:id="605" w:author="Ricardo... Jacome.." w:date="2019-05-27T21:05:00Z">
+            <w:rPrChange w:id="603" w:author="Ricardo... Jacome.." w:date="2019-05-27T21:05:00Z">
               <w:rPr/>
             </w:rPrChange>
           </w:rPr>
@@ -12161,16 +12154,32 @@
       <w:pPr>
         <w:jc w:val="both"/>
         <w:rPr>
-          <w:ins w:id="606" w:author="Ricardo... Jacome.." w:date="2019-05-27T21:20:00Z"/>
-          <w:szCs w:val="24"/>
-        </w:rPr>
-      </w:pPr>
+          <w:ins w:id="604" w:author="Ricardo... Jacome.." w:date="2019-05-27T21:20:00Z"/>
+          <w:szCs w:val="24"/>
+        </w:rPr>
+      </w:pPr>
+      <w:ins w:id="605" w:author="Ricardo... Jacome.." w:date="2019-05-27T21:14:00Z">
+        <w:r>
+          <w:rPr>
+            <w:szCs w:val="24"/>
+          </w:rPr>
+          <w:t xml:space="preserve">There </w:t>
+        </w:r>
+      </w:ins>
+      <w:ins w:id="606" w:author="Ricardo... Jacome.." w:date="2019-05-27T21:15:00Z">
+        <w:r>
+          <w:rPr>
+            <w:szCs w:val="24"/>
+          </w:rPr>
+          <w:t>exist</w:t>
+        </w:r>
+      </w:ins>
       <w:ins w:id="607" w:author="Ricardo... Jacome.." w:date="2019-05-27T21:14:00Z">
         <w:r>
           <w:rPr>
             <w:szCs w:val="24"/>
           </w:rPr>
-          <w:t xml:space="preserve">There </w:t>
+          <w:t xml:space="preserve"> multiple sources of information that are outside of the stock’s chart that will aid into understanding what affects stock pricing. </w:t>
         </w:r>
       </w:ins>
       <w:ins w:id="608" w:author="Ricardo... Jacome.." w:date="2019-05-27T21:15:00Z">
@@ -12178,74 +12187,58 @@
           <w:rPr>
             <w:szCs w:val="24"/>
           </w:rPr>
-          <w:t>exist</w:t>
-        </w:r>
-      </w:ins>
-      <w:ins w:id="609" w:author="Ricardo... Jacome.." w:date="2019-05-27T21:14:00Z">
+          <w:t xml:space="preserve">The first step will be to categorize businesses into different models. </w:t>
+        </w:r>
+      </w:ins>
+      <w:ins w:id="609" w:author="Ricardo... Jacome.." w:date="2019-05-27T21:16:00Z">
         <w:r>
           <w:rPr>
             <w:szCs w:val="24"/>
           </w:rPr>
-          <w:t xml:space="preserve"> multiple sources of information that are outside of the stock’s chart that will aid into understanding what affects stock pricing. </w:t>
-        </w:r>
-      </w:ins>
-      <w:ins w:id="610" w:author="Ricardo... Jacome.." w:date="2019-05-27T21:15:00Z">
+          <w:t>Businesses have many target customers</w:t>
+        </w:r>
+      </w:ins>
+      <w:r>
+        <w:rPr>
+          <w:szCs w:val="24"/>
+        </w:rPr>
+        <w:t>,</w:t>
+      </w:r>
+      <w:ins w:id="610" w:author="Ricardo... Jacome.." w:date="2019-05-27T21:16:00Z">
         <w:r>
           <w:rPr>
             <w:szCs w:val="24"/>
           </w:rPr>
-          <w:t xml:space="preserve">The first step will be to categorize businesses into different models. </w:t>
-        </w:r>
-      </w:ins>
-      <w:ins w:id="611" w:author="Ricardo... Jacome.." w:date="2019-05-27T21:16:00Z">
+          <w:t xml:space="preserve"> a</w:t>
+        </w:r>
+      </w:ins>
+      <w:ins w:id="611" w:author="Ricardo... Jacome.." w:date="2019-05-27T21:17:00Z">
         <w:r>
           <w:rPr>
             <w:szCs w:val="24"/>
           </w:rPr>
-          <w:t>Businesses have many target customers</w:t>
-        </w:r>
-      </w:ins>
-      <w:r>
-        <w:rPr>
-          <w:szCs w:val="24"/>
-        </w:rPr>
-        <w:t>,</w:t>
-      </w:r>
-      <w:ins w:id="612" w:author="Ricardo... Jacome.." w:date="2019-05-27T21:16:00Z">
+          <w:t xml:space="preserve">nd many products or services that they can offer. </w:t>
+        </w:r>
+      </w:ins>
+      <w:ins w:id="612" w:author="Ricardo... Jacome.." w:date="2019-05-27T21:19:00Z">
         <w:r>
           <w:rPr>
             <w:szCs w:val="24"/>
           </w:rPr>
-          <w:t xml:space="preserve"> a</w:t>
-        </w:r>
-      </w:ins>
-      <w:ins w:id="613" w:author="Ricardo... Jacome.." w:date="2019-05-27T21:17:00Z">
+          <w:t>For this, the</w:t>
+        </w:r>
+      </w:ins>
+      <w:r>
+        <w:rPr>
+          <w:szCs w:val="24"/>
+        </w:rPr>
+        <w:t xml:space="preserve"> tree-chart below</w:t>
+      </w:r>
+      <w:ins w:id="613" w:author="Ricardo... Jacome.." w:date="2019-05-27T21:20:00Z">
         <w:r>
           <w:rPr>
             <w:szCs w:val="24"/>
           </w:rPr>
-          <w:t xml:space="preserve">nd many products or services that they can offer. </w:t>
-        </w:r>
-      </w:ins>
-      <w:ins w:id="614" w:author="Ricardo... Jacome.." w:date="2019-05-27T21:19:00Z">
-        <w:r>
-          <w:rPr>
-            <w:szCs w:val="24"/>
-          </w:rPr>
-          <w:t>For this, the</w:t>
-        </w:r>
-      </w:ins>
-      <w:r>
-        <w:rPr>
-          <w:szCs w:val="24"/>
-        </w:rPr>
-        <w:t xml:space="preserve"> tree-chart below</w:t>
-      </w:r>
-      <w:ins w:id="615" w:author="Ricardo... Jacome.." w:date="2019-05-27T21:20:00Z">
-        <w:r>
-          <w:rPr>
-            <w:szCs w:val="24"/>
-          </w:rPr>
           <w:t xml:space="preserve"> will be </w:t>
         </w:r>
       </w:ins>
@@ -12259,11 +12252,11 @@
     <w:p>
       <w:pPr>
         <w:rPr>
-          <w:ins w:id="616" w:author="Ricardo... Jacome.." w:date="2019-05-27T21:20:00Z"/>
-          <w:szCs w:val="24"/>
-        </w:rPr>
-      </w:pPr>
-      <w:ins w:id="617" w:author="Ricardo... Jacome.." w:date="2019-05-27T21:21:00Z">
+          <w:ins w:id="614" w:author="Ricardo... Jacome.." w:date="2019-05-27T21:20:00Z"/>
+          <w:szCs w:val="24"/>
+        </w:rPr>
+      </w:pPr>
+      <w:ins w:id="615" w:author="Ricardo... Jacome.." w:date="2019-05-27T21:21:00Z">
         <w:r>
           <w:rPr>
             <w:noProof/>
@@ -12404,7 +12397,7 @@
                         <wps:txbx>
                           <w:txbxContent>
                             <w:p>
-                              <w:ins w:id="618" w:author="Ricardo... Jacome.." w:date="2019-05-27T21:22:00Z">
+                              <w:ins w:id="616" w:author="Ricardo... Jacome.." w:date="2019-05-27T21:22:00Z">
                                 <w:r>
                                   <w:t>Product</w:t>
                                 </w:r>
@@ -12445,7 +12438,7 @@
                   <v:textbox>
                     <w:txbxContent>
                       <w:p>
-                        <w:ins w:id="619" w:author="Ricardo... Jacome.." w:date="2019-05-27T21:22:00Z">
+                        <w:ins w:id="617" w:author="Ricardo... Jacome.." w:date="2019-05-27T21:22:00Z">
                           <w:r>
                             <w:t>Product</w:t>
                           </w:r>
@@ -12473,14 +12466,14 @@
       <w:pPr>
         <w:jc w:val="center"/>
         <w:rPr>
-          <w:ins w:id="620" w:author="Ricardo... Jacome.." w:date="2019-05-27T21:20:00Z"/>
-          <w:szCs w:val="24"/>
-        </w:rPr>
-        <w:pPrChange w:id="621" w:author="Ricardo... Jacome.." w:date="2019-05-27T21:24:00Z">
+          <w:ins w:id="618" w:author="Ricardo... Jacome.." w:date="2019-05-27T21:20:00Z"/>
+          <w:szCs w:val="24"/>
+        </w:rPr>
+        <w:pPrChange w:id="619" w:author="Ricardo... Jacome.." w:date="2019-05-27T21:24:00Z">
           <w:pPr/>
         </w:pPrChange>
       </w:pPr>
-      <w:ins w:id="622" w:author="Ricardo... Jacome.." w:date="2019-05-27T21:21:00Z">
+      <w:ins w:id="620" w:author="Ricardo... Jacome.." w:date="2019-05-27T21:21:00Z">
         <w:r>
           <w:rPr>
             <w:noProof/>
@@ -12528,11 +12521,11 @@
                             <w:p>
                               <w:pPr>
                                 <w:jc w:val="center"/>
-                                <w:pPrChange w:id="623" w:author="Ricardo... Jacome.." w:date="2019-05-27T21:24:00Z">
+                                <w:pPrChange w:id="621" w:author="Ricardo... Jacome.." w:date="2019-05-27T21:24:00Z">
                                   <w:pPr/>
                                 </w:pPrChange>
                               </w:pPr>
-                              <w:ins w:id="624" w:author="Ricardo... Jacome.." w:date="2019-05-27T21:21:00Z">
+                              <w:ins w:id="622" w:author="Ricardo... Jacome.." w:date="2019-05-27T21:21:00Z">
                                 <w:r>
                                   <w:t>Company</w:t>
                                 </w:r>
@@ -12566,11 +12559,11 @@
                       <w:p>
                         <w:pPr>
                           <w:jc w:val="center"/>
-                          <w:pPrChange w:id="625" w:author="Ricardo... Jacome.." w:date="2019-05-27T21:24:00Z">
+                          <w:pPrChange w:id="623" w:author="Ricardo... Jacome.." w:date="2019-05-27T21:24:00Z">
                             <w:pPr/>
                           </w:pPrChange>
                         </w:pPr>
-                        <w:ins w:id="626" w:author="Ricardo... Jacome.." w:date="2019-05-27T21:21:00Z">
+                        <w:ins w:id="624" w:author="Ricardo... Jacome.." w:date="2019-05-27T21:21:00Z">
                           <w:r>
                             <w:t>Company</w:t>
                           </w:r>
@@ -12628,7 +12621,7 @@
                         <wps:txbx>
                           <w:txbxContent>
                             <w:p>
-                              <w:ins w:id="627" w:author="Ricardo... Jacome.." w:date="2019-05-27T21:22:00Z">
+                              <w:ins w:id="625" w:author="Ricardo... Jacome.." w:date="2019-05-27T21:22:00Z">
                                 <w:r>
                                   <w:t>Service</w:t>
                                 </w:r>
@@ -12660,7 +12653,7 @@
                   <v:textbox>
                     <w:txbxContent>
                       <w:p>
-                        <w:ins w:id="628" w:author="Ricardo... Jacome.." w:date="2019-05-27T21:22:00Z">
+                        <w:ins w:id="626" w:author="Ricardo... Jacome.." w:date="2019-05-27T21:22:00Z">
                           <w:r>
                             <w:t>Service</w:t>
                           </w:r>
@@ -12678,28 +12671,28 @@
     <w:p>
       <w:pPr>
         <w:rPr>
-          <w:ins w:id="629" w:author="Ricardo... Jacome.." w:date="2019-05-27T21:20:00Z"/>
-          <w:szCs w:val="24"/>
-        </w:rPr>
-      </w:pPr>
-    </w:p>
-    <w:p>
-      <w:pPr>
-        <w:rPr>
-          <w:ins w:id="630" w:author="Ricardo... Jacome.." w:date="2019-05-27T21:22:00Z"/>
-          <w:szCs w:val="24"/>
-        </w:rPr>
-      </w:pPr>
-    </w:p>
-    <w:p>
-      <w:pPr>
-        <w:jc w:val="both"/>
-        <w:rPr>
-          <w:ins w:id="631" w:author="Ricardo... Jacome.." w:date="2019-05-27T21:24:00Z"/>
-          <w:szCs w:val="24"/>
-        </w:rPr>
-      </w:pPr>
-      <w:ins w:id="632" w:author="Ricardo... Jacome.." w:date="2019-05-27T21:25:00Z">
+          <w:ins w:id="627" w:author="Ricardo... Jacome.." w:date="2019-05-27T21:20:00Z"/>
+          <w:szCs w:val="24"/>
+        </w:rPr>
+      </w:pPr>
+    </w:p>
+    <w:p>
+      <w:pPr>
+        <w:rPr>
+          <w:ins w:id="628" w:author="Ricardo... Jacome.." w:date="2019-05-27T21:22:00Z"/>
+          <w:szCs w:val="24"/>
+        </w:rPr>
+      </w:pPr>
+    </w:p>
+    <w:p>
+      <w:pPr>
+        <w:jc w:val="both"/>
+        <w:rPr>
+          <w:ins w:id="629" w:author="Ricardo... Jacome.." w:date="2019-05-27T21:24:00Z"/>
+          <w:szCs w:val="24"/>
+        </w:rPr>
+      </w:pPr>
+      <w:ins w:id="630" w:author="Ricardo... Jacome.." w:date="2019-05-27T21:25:00Z">
         <w:r>
           <w:rPr>
             <w:noProof/>
@@ -12787,59 +12780,59 @@
           </mc:AlternateContent>
         </w:r>
       </w:ins>
+      <w:ins w:id="631" w:author="Ricardo... Jacome.." w:date="2019-05-27T21:23:00Z">
+        <w:r>
+          <w:rPr>
+            <w:szCs w:val="24"/>
+          </w:rPr>
+          <w:t xml:space="preserve">Now, you can </w:t>
+        </w:r>
+      </w:ins>
+      <w:r>
+        <w:rPr>
+          <w:szCs w:val="24"/>
+        </w:rPr>
+        <w:t>select</w:t>
+      </w:r>
+      <w:ins w:id="632" w:author="Ricardo... Jacome.." w:date="2019-05-27T21:23:00Z">
+        <w:r>
+          <w:rPr>
+            <w:szCs w:val="24"/>
+          </w:rPr>
+          <w:t xml:space="preserve"> any type of product or service you can think of. In this example, we will have 2 Products and 2 Services</w:t>
+        </w:r>
+      </w:ins>
+      <w:r>
+        <w:rPr>
+          <w:szCs w:val="24"/>
+        </w:rPr>
+        <w:t xml:space="preserve"> as shown</w:t>
+      </w:r>
+      <w:r>
+        <w:rPr>
+          <w:szCs w:val="24"/>
+        </w:rPr>
+        <w:t xml:space="preserve"> </w:t>
+      </w:r>
+      <w:r>
+        <w:rPr>
+          <w:szCs w:val="24"/>
+        </w:rPr>
+        <w:t>below</w:t>
+      </w:r>
       <w:ins w:id="633" w:author="Ricardo... Jacome.." w:date="2019-05-27T21:23:00Z">
         <w:r>
           <w:rPr>
             <w:szCs w:val="24"/>
           </w:rPr>
-          <w:t xml:space="preserve">Now, you can </w:t>
-        </w:r>
-      </w:ins>
-      <w:r>
-        <w:rPr>
-          <w:szCs w:val="24"/>
-        </w:rPr>
-        <w:t>select</w:t>
-      </w:r>
-      <w:ins w:id="634" w:author="Ricardo... Jacome.." w:date="2019-05-27T21:23:00Z">
+          <w:t>. But remember to investigate many more when you start lo</w:t>
+        </w:r>
+      </w:ins>
+      <w:ins w:id="634" w:author="Ricardo... Jacome.." w:date="2019-05-27T21:24:00Z">
         <w:r>
           <w:rPr>
             <w:szCs w:val="24"/>
           </w:rPr>
-          <w:t xml:space="preserve"> any type of product or service you can think of. In this example, we will have 2 Products and 2 Services</w:t>
-        </w:r>
-      </w:ins>
-      <w:r>
-        <w:rPr>
-          <w:szCs w:val="24"/>
-        </w:rPr>
-        <w:t xml:space="preserve"> as shown</w:t>
-      </w:r>
-      <w:r>
-        <w:rPr>
-          <w:szCs w:val="24"/>
-        </w:rPr>
-        <w:t xml:space="preserve"> </w:t>
-      </w:r>
-      <w:r>
-        <w:rPr>
-          <w:szCs w:val="24"/>
-        </w:rPr>
-        <w:t>below</w:t>
-      </w:r>
-      <w:ins w:id="635" w:author="Ricardo... Jacome.." w:date="2019-05-27T21:23:00Z">
-        <w:r>
-          <w:rPr>
-            <w:szCs w:val="24"/>
-          </w:rPr>
-          <w:t>. But remember to investigate many more when you start lo</w:t>
-        </w:r>
-      </w:ins>
-      <w:ins w:id="636" w:author="Ricardo... Jacome.." w:date="2019-05-27T21:24:00Z">
-        <w:r>
-          <w:rPr>
-            <w:szCs w:val="24"/>
-          </w:rPr>
           <w:t>oking into companies.</w:t>
         </w:r>
       </w:ins>
@@ -12847,11 +12840,11 @@
     <w:p>
       <w:pPr>
         <w:rPr>
-          <w:ins w:id="637" w:author="Ricardo... Jacome.." w:date="2019-05-27T21:24:00Z"/>
-          <w:szCs w:val="24"/>
-        </w:rPr>
-      </w:pPr>
-      <w:ins w:id="638" w:author="Ricardo... Jacome.." w:date="2019-05-27T21:25:00Z">
+          <w:ins w:id="635" w:author="Ricardo... Jacome.." w:date="2019-05-27T21:24:00Z"/>
+          <w:szCs w:val="24"/>
+        </w:rPr>
+      </w:pPr>
+      <w:ins w:id="636" w:author="Ricardo... Jacome.." w:date="2019-05-27T21:25:00Z">
         <w:r>
           <w:rPr>
             <w:noProof/>
@@ -12977,7 +12970,7 @@
                         <wps:txbx>
                           <w:txbxContent>
                             <w:p>
-                              <w:ins w:id="639" w:author="Ricardo... Jacome.." w:date="2019-05-27T21:22:00Z">
+                              <w:ins w:id="637" w:author="Ricardo... Jacome.." w:date="2019-05-27T21:22:00Z">
                                 <w:r>
                                   <w:t>Product</w:t>
                                 </w:r>
@@ -13018,7 +13011,7 @@
                   <v:textbox>
                     <w:txbxContent>
                       <w:p>
-                        <w:ins w:id="640" w:author="Ricardo... Jacome.." w:date="2019-05-27T21:22:00Z">
+                        <w:ins w:id="638" w:author="Ricardo... Jacome.." w:date="2019-05-27T21:22:00Z">
                           <w:r>
                             <w:t>Product</w:t>
                           </w:r>
@@ -13045,11 +13038,11 @@
     <w:p>
       <w:pPr>
         <w:rPr>
-          <w:ins w:id="641" w:author="Ricardo... Jacome.." w:date="2019-05-27T21:24:00Z"/>
-          <w:szCs w:val="24"/>
-        </w:rPr>
-      </w:pPr>
-      <w:ins w:id="642" w:author="Ricardo... Jacome.." w:date="2019-05-27T21:25:00Z">
+          <w:ins w:id="639" w:author="Ricardo... Jacome.." w:date="2019-05-27T21:24:00Z"/>
+          <w:szCs w:val="24"/>
+        </w:rPr>
+      </w:pPr>
+      <w:ins w:id="640" w:author="Ricardo... Jacome.." w:date="2019-05-27T21:25:00Z">
         <w:r>
           <w:rPr>
             <w:noProof/>
@@ -13224,11 +13217,11 @@
     <w:p>
       <w:pPr>
         <w:rPr>
-          <w:ins w:id="643" w:author="Ricardo... Jacome.." w:date="2019-05-27T21:24:00Z"/>
-          <w:szCs w:val="24"/>
-        </w:rPr>
-      </w:pPr>
-      <w:ins w:id="644" w:author="Ricardo... Jacome.." w:date="2019-05-27T21:25:00Z">
+          <w:ins w:id="641" w:author="Ricardo... Jacome.." w:date="2019-05-27T21:24:00Z"/>
+          <w:szCs w:val="24"/>
+        </w:rPr>
+      </w:pPr>
+      <w:ins w:id="642" w:author="Ricardo... Jacome.." w:date="2019-05-27T21:25:00Z">
         <w:r>
           <w:rPr>
             <w:noProof/>
@@ -13362,11 +13355,11 @@
                             <w:p>
                               <w:pPr>
                                 <w:jc w:val="center"/>
-                                <w:pPrChange w:id="645" w:author="Ricardo... Jacome.." w:date="2019-05-27T21:24:00Z">
+                                <w:pPrChange w:id="643" w:author="Ricardo... Jacome.." w:date="2019-05-27T21:24:00Z">
                                   <w:pPr/>
                                 </w:pPrChange>
                               </w:pPr>
-                              <w:ins w:id="646" w:author="Ricardo... Jacome.." w:date="2019-05-27T21:21:00Z">
+                              <w:ins w:id="644" w:author="Ricardo... Jacome.." w:date="2019-05-27T21:21:00Z">
                                 <w:r>
                                   <w:t>Company</w:t>
                                 </w:r>
@@ -13400,11 +13393,11 @@
                       <w:p>
                         <w:pPr>
                           <w:jc w:val="center"/>
-                          <w:pPrChange w:id="647" w:author="Ricardo... Jacome.." w:date="2019-05-27T21:24:00Z">
+                          <w:pPrChange w:id="645" w:author="Ricardo... Jacome.." w:date="2019-05-27T21:24:00Z">
                             <w:pPr/>
                           </w:pPrChange>
                         </w:pPr>
-                        <w:ins w:id="648" w:author="Ricardo... Jacome.." w:date="2019-05-27T21:21:00Z">
+                        <w:ins w:id="646" w:author="Ricardo... Jacome.." w:date="2019-05-27T21:21:00Z">
                           <w:r>
                             <w:t>Company</w:t>
                           </w:r>
@@ -13422,11 +13415,11 @@
     <w:p>
       <w:pPr>
         <w:rPr>
-          <w:ins w:id="649" w:author="Ricardo... Jacome.." w:date="2019-05-27T21:24:00Z"/>
-          <w:szCs w:val="24"/>
-        </w:rPr>
-      </w:pPr>
-      <w:ins w:id="650" w:author="Ricardo... Jacome.." w:date="2019-05-27T21:25:00Z">
+          <w:ins w:id="647" w:author="Ricardo... Jacome.." w:date="2019-05-27T21:24:00Z"/>
+          <w:szCs w:val="24"/>
+        </w:rPr>
+      </w:pPr>
+      <w:ins w:id="648" w:author="Ricardo... Jacome.." w:date="2019-05-27T21:25:00Z">
         <w:r>
           <w:rPr>
             <w:noProof/>
@@ -13472,7 +13465,7 @@
                         <wps:txbx>
                           <w:txbxContent>
                             <w:p>
-                              <w:ins w:id="651" w:author="Ricardo... Jacome.." w:date="2019-05-27T21:22:00Z">
+                              <w:ins w:id="649" w:author="Ricardo... Jacome.." w:date="2019-05-27T21:22:00Z">
                                 <w:r>
                                   <w:t>Service</w:t>
                                 </w:r>
@@ -13504,7 +13497,7 @@
                   <v:textbox>
                     <w:txbxContent>
                       <w:p>
-                        <w:ins w:id="652" w:author="Ricardo... Jacome.." w:date="2019-05-27T21:22:00Z">
+                        <w:ins w:id="650" w:author="Ricardo... Jacome.." w:date="2019-05-27T21:22:00Z">
                           <w:r>
                             <w:t>Service</w:t>
                           </w:r>
@@ -13602,18 +13595,18 @@
     <w:p>
       <w:pPr>
         <w:rPr>
-          <w:ins w:id="653" w:author="Ricardo... Jacome.." w:date="2019-05-27T21:05:00Z"/>
-          <w:szCs w:val="24"/>
-          <w:rPrChange w:id="654" w:author="Ricardo... Jacome.." w:date="2019-05-27T21:13:00Z">
+          <w:ins w:id="651" w:author="Ricardo... Jacome.." w:date="2019-05-27T21:05:00Z"/>
+          <w:szCs w:val="24"/>
+          <w:rPrChange w:id="652" w:author="Ricardo... Jacome.." w:date="2019-05-27T21:13:00Z">
             <w:rPr>
-              <w:ins w:id="655" w:author="Ricardo... Jacome.." w:date="2019-05-27T21:05:00Z"/>
+              <w:ins w:id="653" w:author="Ricardo... Jacome.." w:date="2019-05-27T21:05:00Z"/>
               <w:sz w:val="36"/>
               <w:szCs w:val="36"/>
             </w:rPr>
           </w:rPrChange>
         </w:rPr>
       </w:pPr>
-      <w:ins w:id="656" w:author="Ricardo... Jacome.." w:date="2019-05-27T21:25:00Z">
+      <w:ins w:id="654" w:author="Ricardo... Jacome.." w:date="2019-05-27T21:25:00Z">
         <w:r>
           <w:rPr>
             <w:noProof/>
@@ -13744,15 +13737,17 @@
         <w:rPr>
           <w:szCs w:val="24"/>
         </w:rPr>
-        <w:t xml:space="preserve">more popular than others. </w:t>
-      </w:r>
-    </w:p>
-    <w:p>
-      <w:pPr>
-        <w:rPr>
-          <w:szCs w:val="24"/>
-        </w:rPr>
-      </w:pPr>
+        <w:t>more popular than others.</w:t>
+      </w:r>
+    </w:p>
+    <w:p>
+      <w:pPr>
+        <w:rPr>
+          <w:szCs w:val="24"/>
+        </w:rPr>
+      </w:pPr>
+      <w:bookmarkStart w:id="655" w:name="_GoBack"/>
+      <w:bookmarkEnd w:id="655"/>
     </w:p>
     <w:p>
       <w:pPr>
@@ -13771,7 +13766,31 @@
         <w:rPr>
           <w:szCs w:val="24"/>
         </w:rPr>
-        <w:t xml:space="preserve"> in this case it is recommended to focus on what do the company make the most out of its profits? For example, car companies offer maintenance services, oil services, and many more, but the profits are obtained from selling their vehicular products.</w:t>
+        <w:t xml:space="preserve"> in this case it is recommended to focus on what mak</w:t>
+      </w:r>
+      <w:r>
+        <w:rPr>
+          <w:szCs w:val="24"/>
+        </w:rPr>
+        <w:t>es</w:t>
+      </w:r>
+      <w:r>
+        <w:rPr>
+          <w:szCs w:val="24"/>
+        </w:rPr>
+        <w:t xml:space="preserve"> the most profits</w:t>
+      </w:r>
+      <w:r>
+        <w:rPr>
+          <w:szCs w:val="24"/>
+        </w:rPr>
+        <w:t>.</w:t>
+      </w:r>
+      <w:r>
+        <w:rPr>
+          <w:szCs w:val="24"/>
+        </w:rPr>
+        <w:t xml:space="preserve"> For example, car companies offer maintenance services, oil services, and many more, but the profits are obtained from selling their vehicular products.</w:t>
       </w:r>
       <w:r>
         <w:rPr>
@@ -13830,12 +13849,12 @@
         <w:rPr>
           <w:sz w:val="36"/>
           <w:szCs w:val="36"/>
-          <w:rPrChange w:id="657" w:author="Ricardo... Jacome.." w:date="2019-05-27T21:05:00Z">
+          <w:rPrChange w:id="656" w:author="Ricardo... Jacome.." w:date="2019-05-27T21:05:00Z">
             <w:rPr/>
           </w:rPrChange>
         </w:rPr>
       </w:pPr>
-      <w:ins w:id="658" w:author="Ricardo... Jacome.." w:date="2019-05-27T21:05:00Z">
+      <w:ins w:id="657" w:author="Ricardo... Jacome.." w:date="2019-05-27T21:05:00Z">
         <w:r>
           <w:rPr>
             <w:sz w:val="36"/>
@@ -13846,7 +13865,7 @@
       </w:ins>
     </w:p>
     <w:p>
-      <w:del w:id="659" w:author="Ricardo... Jacome.." w:date="2019-05-27T21:04:00Z">
+      <w:del w:id="658" w:author="Ricardo... Jacome.." w:date="2019-05-27T21:04:00Z">
         <w:r>
           <w:delText xml:space="preserve">Previously we looked at how different </w:delText>
         </w:r>
@@ -13886,32 +13905,150 @@
       <w:pPr>
         <w:jc w:val="both"/>
         <w:rPr>
+          <w:del w:id="659" w:author="Ricardo... Jacome.." w:date="2019-05-27T21:04:00Z"/>
+        </w:rPr>
+      </w:pPr>
+    </w:p>
+    <w:p>
+      <w:pPr>
+        <w:pStyle w:val="Heading2"/>
+        <w:rPr>
           <w:del w:id="660" w:author="Ricardo... Jacome.." w:date="2019-05-27T21:04:00Z"/>
         </w:rPr>
       </w:pPr>
+      <w:del w:id="661" w:author="Ricardo... Jacome.." w:date="2019-05-27T21:04:00Z">
+        <w:r>
+          <w:delText xml:space="preserve">Level 1 </w:delText>
+        </w:r>
+        <w:r>
+          <w:delText xml:space="preserve">- </w:delText>
+        </w:r>
+        <w:r>
+          <w:delText>Volati</w:delText>
+        </w:r>
+        <w:r>
+          <w:delText>le</w:delText>
+        </w:r>
+        <w:r>
+          <w:delText xml:space="preserve"> and Constant Stocks</w:delText>
+        </w:r>
+      </w:del>
+    </w:p>
+    <w:p>
+      <w:pPr>
+        <w:jc w:val="both"/>
+        <w:rPr>
+          <w:del w:id="662" w:author="Ricardo... Jacome.." w:date="2019-05-27T21:04:00Z"/>
+          <w:b/>
+        </w:rPr>
+      </w:pPr>
+      <w:del w:id="663" w:author="Ricardo... Jacome.." w:date="2019-05-27T21:04:00Z">
+        <w:r>
+          <w:delText xml:space="preserve">All stocks can fall in </w:delText>
+        </w:r>
+        <w:r>
+          <w:delText>one</w:delText>
+        </w:r>
+        <w:r>
+          <w:delText xml:space="preserve"> of these two options. As the names easily imply. One of them is Volatile Stocks, these stocks tend to change in trends really fast. One day they could be going up in price with profits of more than 20%, and the next they could be falling price drops of 50%. </w:delText>
+        </w:r>
+        <w:r>
+          <w:delText xml:space="preserve">This </w:delText>
+        </w:r>
+        <w:r>
+          <w:rPr>
+            <w:b/>
+          </w:rPr>
+          <w:delText>volatile behavior</w:delText>
+        </w:r>
+        <w:r>
+          <w:delText xml:space="preserve"> is usually characteristic of businesses that are not fully developed</w:delText>
+        </w:r>
+        <w:r>
+          <w:delText xml:space="preserve"> or recently started. </w:delText>
+        </w:r>
+        <w:r>
+          <w:rPr>
+            <w:b/>
+          </w:rPr>
+          <w:delText>For long-term investment, it is important to avoid this type of stocks.</w:delText>
+        </w:r>
+        <w:r>
+          <w:delText xml:space="preserve"> On the other hand, constant stocks, are stocks that show similar trends for most of the time. </w:delText>
+        </w:r>
+        <w:r>
+          <w:delText>Usually constant stocks don’t truly exist, and investors call them low volatil</w:delText>
+        </w:r>
+        <w:r>
+          <w:delText>ity</w:delText>
+        </w:r>
+        <w:r>
+          <w:delText xml:space="preserve"> stocks, but for this guide, they will be called constant. </w:delText>
+        </w:r>
+        <w:r>
+          <w:delText xml:space="preserve">There will be moments where these stocks can be </w:delText>
+        </w:r>
+        <w:r>
+          <w:delText>high</w:delText>
+        </w:r>
+        <w:r>
+          <w:delText xml:space="preserve"> or low for a short period of time, but these events are usually rare. </w:delText>
+        </w:r>
+        <w:r>
+          <w:rPr>
+            <w:b/>
+          </w:rPr>
+          <w:delText>For long-term investment, it is important to identify this type of stocks.</w:delText>
+        </w:r>
+        <w:r>
+          <w:delText xml:space="preserve"> </w:delText>
+        </w:r>
+        <w:r>
+          <w:rPr>
+            <w:b/>
+          </w:rPr>
+          <w:delText xml:space="preserve">Overall, volatile stocks are </w:delText>
+        </w:r>
+      </w:del>
+      <w:del w:id="664" w:author="Ricardo... Jacome.." w:date="2019-05-27T20:59:00Z">
+        <w:r>
+          <w:rPr>
+            <w:b/>
+          </w:rPr>
+          <w:delText>really hard</w:delText>
+        </w:r>
+      </w:del>
+      <w:del w:id="665" w:author="Ricardo... Jacome.." w:date="2019-05-27T21:04:00Z">
+        <w:r>
+          <w:rPr>
+            <w:b/>
+          </w:rPr>
+          <w:delText xml:space="preserve"> to predict even on the long-term and constant stocks are easier to predict on the long-term</w:delText>
+        </w:r>
+        <w:r>
+          <w:rPr>
+            <w:b/>
+          </w:rPr>
+          <w:delText>.</w:delText>
+        </w:r>
+      </w:del>
     </w:p>
     <w:p>
       <w:pPr>
         <w:pStyle w:val="Heading2"/>
         <w:rPr>
-          <w:del w:id="661" w:author="Ricardo... Jacome.." w:date="2019-05-27T21:04:00Z"/>
-        </w:rPr>
-      </w:pPr>
-      <w:del w:id="662" w:author="Ricardo... Jacome.." w:date="2019-05-27T21:04:00Z">
-        <w:r>
-          <w:delText xml:space="preserve">Level 1 </w:delText>
+          <w:del w:id="666" w:author="Ricardo... Jacome.." w:date="2019-05-27T21:04:00Z"/>
+        </w:rPr>
+      </w:pPr>
+      <w:del w:id="667" w:author="Ricardo... Jacome.." w:date="2019-05-27T21:04:00Z">
+        <w:r>
+          <w:delText xml:space="preserve">Level 2 </w:delText>
         </w:r>
         <w:r>
           <w:delText xml:space="preserve">- </w:delText>
         </w:r>
         <w:r>
-          <w:delText>Volati</w:delText>
-        </w:r>
-        <w:r>
-          <w:delText>le</w:delText>
-        </w:r>
-        <w:r>
-          <w:delText xml:space="preserve"> and Constant Stocks</w:delText>
+          <w:delText xml:space="preserve">Service/Product Stocks </w:delText>
         </w:r>
       </w:del>
     </w:p>
@@ -13919,284 +14056,166 @@
       <w:pPr>
         <w:jc w:val="both"/>
         <w:rPr>
-          <w:del w:id="663" w:author="Ricardo... Jacome.." w:date="2019-05-27T21:04:00Z"/>
-          <w:b/>
-        </w:rPr>
-      </w:pPr>
-      <w:del w:id="664" w:author="Ricardo... Jacome.." w:date="2019-05-27T21:04:00Z">
-        <w:r>
-          <w:delText xml:space="preserve">All stocks can fall in </w:delText>
-        </w:r>
-        <w:r>
-          <w:delText>one</w:delText>
-        </w:r>
-        <w:r>
-          <w:delText xml:space="preserve"> of these two options. As the names easily imply. One of them is Volatile Stocks, these stocks tend to change in trends really fast. One day they could be going up in price with profits of more than 20%, and the next they could be falling price drops of 50%. </w:delText>
-        </w:r>
-        <w:r>
-          <w:delText xml:space="preserve">This </w:delText>
+          <w:del w:id="668" w:author="Ricardo... Jacome.." w:date="2019-05-27T21:04:00Z"/>
+        </w:rPr>
+      </w:pPr>
+      <w:del w:id="669" w:author="Ricardo... Jacome.." w:date="2019-05-27T21:04:00Z">
+        <w:r>
+          <w:delText>Now that we understand the two general types of stocks</w:delText>
+        </w:r>
+        <w:r>
+          <w:delText>,</w:delText>
+        </w:r>
+        <w:r>
+          <w:delText xml:space="preserve"> </w:delText>
+        </w:r>
+        <w:r>
+          <w:delText>l</w:delText>
+        </w:r>
+        <w:r>
+          <w:delText xml:space="preserve">et us look at service/product classification. In simple terms, this means that we can classify stocks as categories such as: Technology Stocks, Finance Stocks, Food Provider Stocks, Gaming Industry Stock, and many more. The list could go on for many categories, and even in the future some of them could disappear whereas some other might be totally new. For example, VHS </w:delText>
+        </w:r>
+        <w:r>
+          <w:delText>tapes have disappeared,</w:delText>
+        </w:r>
+        <w:r>
+          <w:delText xml:space="preserve"> and online stream</w:delText>
+        </w:r>
+        <w:r>
+          <w:delText>ing</w:delText>
+        </w:r>
+        <w:r>
+          <w:delText xml:space="preserve"> services took over this market. Now, why is this important? </w:delText>
         </w:r>
         <w:r>
           <w:rPr>
             <w:b/>
           </w:rPr>
-          <w:delText>volatile behavior</w:delText>
-        </w:r>
-        <w:r>
-          <w:delText xml:space="preserve"> is usually characteristic of businesses that are not fully developed</w:delText>
-        </w:r>
-        <w:r>
-          <w:delText xml:space="preserve"> or recently started. </w:delText>
+          <w:delText xml:space="preserve">Because this type of classification tends to offer </w:delText>
         </w:r>
         <w:r>
           <w:rPr>
             <w:b/>
           </w:rPr>
-          <w:delText>For long-term investment, it is important to avoid this type of stocks.</w:delText>
-        </w:r>
-        <w:r>
-          <w:delText xml:space="preserve"> On the other hand, constant stocks, are stocks that show similar trends for most of the time. </w:delText>
-        </w:r>
-        <w:r>
-          <w:delText>Usually constant stocks don’t truly exist, and investors call them low volatil</w:delText>
-        </w:r>
-        <w:r>
-          <w:delText>ity</w:delText>
-        </w:r>
-        <w:r>
-          <w:delText xml:space="preserve"> stocks, but for this guide, they will be called constant. </w:delText>
-        </w:r>
-        <w:r>
-          <w:delText xml:space="preserve">There will be moments where these stocks can be </w:delText>
-        </w:r>
-        <w:r>
-          <w:delText>high</w:delText>
-        </w:r>
-        <w:r>
-          <w:delText xml:space="preserve"> or low for a short period of time, but these events are usually rare. </w:delText>
+          <w:delText xml:space="preserve">some </w:delText>
         </w:r>
         <w:r>
           <w:rPr>
             <w:b/>
           </w:rPr>
-          <w:delText>For long-term investment, it is important to identify this type of stocks.</w:delText>
-        </w:r>
-        <w:r>
-          <w:delText xml:space="preserve"> </w:delText>
-        </w:r>
-        <w:r>
-          <w:rPr>
-            <w:b/>
-          </w:rPr>
-          <w:delText xml:space="preserve">Overall, volatile stocks are </w:delText>
+          <w:delText xml:space="preserve">predictable patterns. </w:delText>
+        </w:r>
+        <w:r>
+          <w:delText xml:space="preserve">Let us </w:delText>
+        </w:r>
+        <w:r>
+          <w:delText>look</w:delText>
+        </w:r>
+        <w:r>
+          <w:delText xml:space="preserve"> at the telecommunications industry. </w:delText>
         </w:r>
       </w:del>
-      <w:del w:id="665" w:author="Ricardo... Jacome.." w:date="2019-05-27T20:59:00Z">
-        <w:r>
-          <w:rPr>
-            <w:b/>
-          </w:rPr>
-          <w:delText>really hard</w:delText>
+    </w:p>
+    <w:p>
+      <w:pPr>
+        <w:jc w:val="both"/>
+        <w:rPr>
+          <w:del w:id="670" w:author="Ricardo... Jacome.." w:date="2019-05-27T21:04:00Z"/>
+        </w:rPr>
+      </w:pPr>
+    </w:p>
+    <w:p>
+      <w:pPr>
+        <w:jc w:val="both"/>
+        <w:rPr>
+          <w:del w:id="671" w:author="Ricardo... Jacome.." w:date="2019-05-27T21:04:00Z"/>
+        </w:rPr>
+      </w:pPr>
+    </w:p>
+    <w:p>
+      <w:pPr>
+        <w:jc w:val="both"/>
+        <w:rPr>
+          <w:del w:id="672" w:author="Ricardo... Jacome.." w:date="2019-05-27T21:04:00Z"/>
+        </w:rPr>
+      </w:pPr>
+    </w:p>
+    <w:p>
+      <w:pPr>
+        <w:jc w:val="both"/>
+        <w:rPr>
+          <w:del w:id="673" w:author="Ricardo... Jacome.." w:date="2019-05-27T21:04:00Z"/>
+        </w:rPr>
+      </w:pPr>
+    </w:p>
+    <w:p>
+      <w:pPr>
+        <w:jc w:val="both"/>
+        <w:rPr>
+          <w:del w:id="674" w:author="Ricardo... Jacome.." w:date="2019-05-27T21:04:00Z"/>
+        </w:rPr>
+      </w:pPr>
+    </w:p>
+    <w:p>
+      <w:pPr>
+        <w:jc w:val="both"/>
+        <w:rPr>
+          <w:del w:id="675" w:author="Ricardo... Jacome.." w:date="2019-05-27T21:04:00Z"/>
+        </w:rPr>
+      </w:pPr>
+    </w:p>
+    <w:p>
+      <w:pPr>
+        <w:jc w:val="both"/>
+        <w:rPr>
+          <w:del w:id="676" w:author="Ricardo... Jacome.." w:date="2019-05-27T21:04:00Z"/>
+        </w:rPr>
+      </w:pPr>
+    </w:p>
+    <w:p>
+      <w:pPr>
+        <w:jc w:val="both"/>
+        <w:rPr>
+          <w:del w:id="677" w:author="Ricardo... Jacome.." w:date="2019-05-27T21:04:00Z"/>
+        </w:rPr>
+      </w:pPr>
+    </w:p>
+    <w:p>
+      <w:pPr>
+        <w:jc w:val="both"/>
+        <w:rPr>
+          <w:del w:id="678" w:author="Ricardo... Jacome.." w:date="2019-05-27T21:04:00Z"/>
+        </w:rPr>
+      </w:pPr>
+      <w:del w:id="679" w:author="Ricardo... Jacome.." w:date="2019-05-27T21:04:00Z">
+        <w:r>
+          <w:rPr>
+            <w:color w:val="009999"/>
+          </w:rPr>
+          <w:delText>Robinhood note</w:delText>
+        </w:r>
+        <w:r>
+          <w:rPr>
+            <w:color w:val="00FFCC"/>
+          </w:rPr>
+          <w:delText>:</w:delText>
+        </w:r>
+        <w:r>
+          <w:delText xml:space="preserve"> Every time that you click on a company, the app or the website offers a list recommendation of the company.</w:delText>
+        </w:r>
+        <w:r>
+          <w:delText xml:space="preserve"> Similar to this:</w:delText>
         </w:r>
       </w:del>
-      <w:del w:id="666" w:author="Ricardo... Jacome.." w:date="2019-05-27T21:04:00Z">
-        <w:r>
-          <w:rPr>
-            <w:b/>
-          </w:rPr>
-          <w:delText xml:space="preserve"> to predict even on the long-term and constant stocks are easier to predict on the long-term</w:delText>
-        </w:r>
-        <w:r>
-          <w:rPr>
-            <w:b/>
-          </w:rPr>
-          <w:delText>.</w:delText>
-        </w:r>
-      </w:del>
-    </w:p>
-    <w:p>
-      <w:pPr>
-        <w:pStyle w:val="Heading2"/>
-        <w:rPr>
-          <w:del w:id="667" w:author="Ricardo... Jacome.." w:date="2019-05-27T21:04:00Z"/>
-        </w:rPr>
-      </w:pPr>
-      <w:del w:id="668" w:author="Ricardo... Jacome.." w:date="2019-05-27T21:04:00Z">
-        <w:r>
-          <w:delText xml:space="preserve">Level 2 </w:delText>
-        </w:r>
-        <w:r>
-          <w:delText xml:space="preserve">- </w:delText>
-        </w:r>
-        <w:r>
-          <w:delText xml:space="preserve">Service/Product Stocks </w:delText>
-        </w:r>
-      </w:del>
-    </w:p>
-    <w:p>
-      <w:pPr>
-        <w:jc w:val="both"/>
-        <w:rPr>
-          <w:del w:id="669" w:author="Ricardo... Jacome.." w:date="2019-05-27T21:04:00Z"/>
-        </w:rPr>
-      </w:pPr>
-      <w:del w:id="670" w:author="Ricardo... Jacome.." w:date="2019-05-27T21:04:00Z">
-        <w:r>
-          <w:delText>Now that we understand the two general types of stocks</w:delText>
-        </w:r>
-        <w:r>
-          <w:delText>,</w:delText>
-        </w:r>
-        <w:r>
-          <w:delText xml:space="preserve"> </w:delText>
-        </w:r>
-        <w:r>
-          <w:delText>l</w:delText>
-        </w:r>
-        <w:r>
-          <w:delText xml:space="preserve">et us look at service/product classification. In simple terms, this means that we can classify stocks as categories such as: Technology Stocks, Finance Stocks, Food Provider Stocks, Gaming Industry Stock, and many more. The list could go on for many categories, and even in the future some of them could disappear whereas some other might be totally new. For example, VHS </w:delText>
-        </w:r>
-        <w:r>
-          <w:delText>tapes have disappeared,</w:delText>
-        </w:r>
-        <w:r>
-          <w:delText xml:space="preserve"> and online stream</w:delText>
-        </w:r>
-        <w:r>
-          <w:delText>ing</w:delText>
-        </w:r>
-        <w:r>
-          <w:delText xml:space="preserve"> services took over this market. Now, why is this important? </w:delText>
-        </w:r>
-        <w:r>
-          <w:rPr>
-            <w:b/>
-          </w:rPr>
-          <w:delText xml:space="preserve">Because this type of classification tends to offer </w:delText>
-        </w:r>
-        <w:r>
-          <w:rPr>
-            <w:b/>
-          </w:rPr>
-          <w:delText xml:space="preserve">some </w:delText>
-        </w:r>
-        <w:r>
-          <w:rPr>
-            <w:b/>
-          </w:rPr>
-          <w:delText xml:space="preserve">predictable patterns. </w:delText>
-        </w:r>
-        <w:r>
-          <w:delText xml:space="preserve">Let us </w:delText>
-        </w:r>
-        <w:r>
-          <w:delText>look</w:delText>
-        </w:r>
-        <w:r>
-          <w:delText xml:space="preserve"> at the telecommunications industry. </w:delText>
-        </w:r>
-      </w:del>
-    </w:p>
-    <w:p>
-      <w:pPr>
-        <w:jc w:val="both"/>
-        <w:rPr>
-          <w:del w:id="671" w:author="Ricardo... Jacome.." w:date="2019-05-27T21:04:00Z"/>
-        </w:rPr>
-      </w:pPr>
-    </w:p>
-    <w:p>
-      <w:pPr>
-        <w:jc w:val="both"/>
-        <w:rPr>
-          <w:del w:id="672" w:author="Ricardo... Jacome.." w:date="2019-05-27T21:04:00Z"/>
-        </w:rPr>
-      </w:pPr>
-    </w:p>
-    <w:p>
-      <w:pPr>
-        <w:jc w:val="both"/>
-        <w:rPr>
-          <w:del w:id="673" w:author="Ricardo... Jacome.." w:date="2019-05-27T21:04:00Z"/>
-        </w:rPr>
-      </w:pPr>
-    </w:p>
-    <w:p>
-      <w:pPr>
-        <w:jc w:val="both"/>
-        <w:rPr>
-          <w:del w:id="674" w:author="Ricardo... Jacome.." w:date="2019-05-27T21:04:00Z"/>
-        </w:rPr>
-      </w:pPr>
-    </w:p>
-    <w:p>
-      <w:pPr>
-        <w:jc w:val="both"/>
-        <w:rPr>
-          <w:del w:id="675" w:author="Ricardo... Jacome.." w:date="2019-05-27T21:04:00Z"/>
-        </w:rPr>
-      </w:pPr>
-    </w:p>
-    <w:p>
-      <w:pPr>
-        <w:jc w:val="both"/>
-        <w:rPr>
-          <w:del w:id="676" w:author="Ricardo... Jacome.." w:date="2019-05-27T21:04:00Z"/>
-        </w:rPr>
-      </w:pPr>
-    </w:p>
-    <w:p>
-      <w:pPr>
-        <w:jc w:val="both"/>
-        <w:rPr>
-          <w:del w:id="677" w:author="Ricardo... Jacome.." w:date="2019-05-27T21:04:00Z"/>
-        </w:rPr>
-      </w:pPr>
-    </w:p>
-    <w:p>
-      <w:pPr>
-        <w:jc w:val="both"/>
-        <w:rPr>
-          <w:del w:id="678" w:author="Ricardo... Jacome.." w:date="2019-05-27T21:04:00Z"/>
-        </w:rPr>
-      </w:pPr>
-    </w:p>
-    <w:p>
-      <w:pPr>
-        <w:jc w:val="both"/>
-        <w:rPr>
-          <w:del w:id="679" w:author="Ricardo... Jacome.." w:date="2019-05-27T21:04:00Z"/>
-        </w:rPr>
-      </w:pPr>
-      <w:del w:id="680" w:author="Ricardo... Jacome.." w:date="2019-05-27T21:04:00Z">
-        <w:r>
-          <w:rPr>
-            <w:color w:val="009999"/>
-          </w:rPr>
-          <w:delText>Robinhood note</w:delText>
-        </w:r>
-        <w:r>
-          <w:rPr>
-            <w:color w:val="00FFCC"/>
-          </w:rPr>
-          <w:delText>:</w:delText>
-        </w:r>
-        <w:r>
-          <w:delText xml:space="preserve"> Every time that you click on a company, the app or the website offers a list recommendation of the company.</w:delText>
-        </w:r>
-        <w:r>
-          <w:delText xml:space="preserve"> Similar to this:</w:delText>
-        </w:r>
-      </w:del>
     </w:p>
     <w:p>
       <w:pPr>
         <w:jc w:val="center"/>
         <w:rPr>
-          <w:del w:id="681" w:author="Ricardo... Jacome.." w:date="2019-05-27T21:04:00Z"/>
-        </w:rPr>
-      </w:pPr>
-      <w:del w:id="682" w:author="Ricardo... Jacome.." w:date="2019-05-27T21:04:00Z">
+          <w:del w:id="680" w:author="Ricardo... Jacome.." w:date="2019-05-27T21:04:00Z"/>
+        </w:rPr>
+      </w:pPr>
+      <w:del w:id="681" w:author="Ricardo... Jacome.." w:date="2019-05-27T21:04:00Z">
         <w:r>
           <w:rPr>
             <w:noProof/>
@@ -14373,10 +14392,10 @@
       <w:pPr>
         <w:jc w:val="center"/>
         <w:rPr>
-          <w:del w:id="683" w:author="Ricardo... Jacome.." w:date="2019-05-27T21:04:00Z"/>
-        </w:rPr>
-      </w:pPr>
-      <w:del w:id="684" w:author="Ricardo... Jacome.." w:date="2019-05-27T21:04:00Z">
+          <w:del w:id="682" w:author="Ricardo... Jacome.." w:date="2019-05-27T21:04:00Z"/>
+        </w:rPr>
+      </w:pPr>
+      <w:del w:id="683" w:author="Ricardo... Jacome.." w:date="2019-05-27T21:04:00Z">
         <w:r>
           <w:delText>Category Example Selection</w:delText>
         </w:r>
@@ -14386,10 +14405,10 @@
       <w:pPr>
         <w:jc w:val="both"/>
         <w:rPr>
-          <w:del w:id="685" w:author="Ricardo... Jacome.." w:date="2019-05-27T21:04:00Z"/>
-        </w:rPr>
-      </w:pPr>
-      <w:del w:id="686" w:author="Ricardo... Jacome.." w:date="2019-05-27T21:04:00Z">
+          <w:del w:id="684" w:author="Ricardo... Jacome.." w:date="2019-05-27T21:04:00Z"/>
+        </w:rPr>
+      </w:pPr>
+      <w:del w:id="685" w:author="Ricardo... Jacome.." w:date="2019-05-27T21:04:00Z">
         <w:r>
           <w:delText xml:space="preserve">Many industries fall in this category, and each one of them is different in price. However, </w:delText>
         </w:r>
@@ -14402,10 +14421,10 @@
       <w:pPr>
         <w:jc w:val="center"/>
         <w:rPr>
-          <w:del w:id="687" w:author="Ricardo... Jacome.." w:date="2019-05-27T21:04:00Z"/>
-        </w:rPr>
-      </w:pPr>
-      <w:del w:id="688" w:author="Ricardo... Jacome.." w:date="2019-05-27T21:04:00Z">
+          <w:del w:id="686" w:author="Ricardo... Jacome.." w:date="2019-05-27T21:04:00Z"/>
+        </w:rPr>
+      </w:pPr>
+      <w:del w:id="687" w:author="Ricardo... Jacome.." w:date="2019-05-27T21:04:00Z">
         <w:r>
           <w:rPr>
             <w:noProof/>
@@ -14572,10 +14591,10 @@
       <w:pPr>
         <w:jc w:val="center"/>
         <w:rPr>
-          <w:del w:id="689" w:author="Ricardo... Jacome.." w:date="2019-05-27T21:04:00Z"/>
-        </w:rPr>
-      </w:pPr>
-      <w:del w:id="690" w:author="Ricardo... Jacome.." w:date="2019-05-27T21:04:00Z">
+          <w:del w:id="688" w:author="Ricardo... Jacome.." w:date="2019-05-27T21:04:00Z"/>
+        </w:rPr>
+      </w:pPr>
+      <w:del w:id="689" w:author="Ricardo... Jacome.." w:date="2019-05-27T21:04:00Z">
         <w:r>
           <w:delText>Stocks Comparison in the Telecommunication Area</w:delText>
         </w:r>
@@ -14585,10 +14604,10 @@
       <w:pPr>
         <w:jc w:val="both"/>
         <w:rPr>
-          <w:del w:id="691" w:author="Ricardo... Jacome.." w:date="2019-05-27T21:04:00Z"/>
-        </w:rPr>
-      </w:pPr>
-      <w:del w:id="692" w:author="Ricardo... Jacome.." w:date="2019-05-27T21:04:00Z">
+          <w:del w:id="690" w:author="Ricardo... Jacome.." w:date="2019-05-27T21:04:00Z"/>
+        </w:rPr>
+      </w:pPr>
+      <w:del w:id="691" w:author="Ricardo... Jacome.." w:date="2019-05-27T21:04:00Z">
         <w:r>
           <w:delText>Each stock has very different price, and each one of them has very different percentage of return. Also note how we are making this comparison in between each other with the same time frame of 5 years. Now,</w:delText>
         </w:r>
@@ -14647,10 +14666,10 @@
       <w:pPr>
         <w:pStyle w:val="Heading2"/>
         <w:rPr>
-          <w:del w:id="693" w:author="Ricardo... Jacome.." w:date="2019-05-27T21:04:00Z"/>
-        </w:rPr>
-      </w:pPr>
-      <w:del w:id="694" w:author="Ricardo... Jacome.." w:date="2019-05-27T21:04:00Z">
+          <w:del w:id="692" w:author="Ricardo... Jacome.." w:date="2019-05-27T21:04:00Z"/>
+        </w:rPr>
+      </w:pPr>
+      <w:del w:id="693" w:author="Ricardo... Jacome.." w:date="2019-05-27T21:04:00Z">
         <w:r>
           <w:delText>Remarks</w:delText>
         </w:r>
@@ -14660,10 +14679,10 @@
       <w:pPr>
         <w:jc w:val="both"/>
         <w:rPr>
-          <w:del w:id="695" w:author="Ricardo... Jacome.." w:date="2019-05-27T21:04:00Z"/>
-        </w:rPr>
-      </w:pPr>
-      <w:del w:id="696" w:author="Ricardo... Jacome.." w:date="2019-05-27T21:04:00Z">
+          <w:del w:id="694" w:author="Ricardo... Jacome.." w:date="2019-05-27T21:04:00Z"/>
+        </w:rPr>
+      </w:pPr>
+      <w:del w:id="695" w:author="Ricardo... Jacome.." w:date="2019-05-27T21:04:00Z">
         <w:r>
           <w:delText>In general</w:delText>
         </w:r>
@@ -14694,10 +14713,10 @@
       <w:pPr>
         <w:jc w:val="both"/>
         <w:rPr>
-          <w:del w:id="697" w:author="Ricardo... Jacome.." w:date="2019-05-27T21:04:00Z"/>
-        </w:rPr>
-      </w:pPr>
-      <w:del w:id="698" w:author="Ricardo... Jacome.." w:date="2019-05-27T21:04:00Z">
+          <w:del w:id="696" w:author="Ricardo... Jacome.." w:date="2019-05-27T21:04:00Z"/>
+        </w:rPr>
+      </w:pPr>
+      <w:del w:id="697" w:author="Ricardo... Jacome.." w:date="2019-05-27T21:04:00Z">
         <w:r>
           <w:rPr>
             <w:noProof/>
@@ -15257,18 +15276,18 @@
       <w:pPr>
         <w:jc w:val="both"/>
         <w:rPr>
+          <w:del w:id="698" w:author="Ricardo... Jacome.." w:date="2019-05-27T21:04:00Z"/>
+        </w:rPr>
+      </w:pPr>
+    </w:p>
+    <w:p>
+      <w:pPr>
+        <w:jc w:val="both"/>
+        <w:rPr>
           <w:del w:id="699" w:author="Ricardo... Jacome.." w:date="2019-05-27T21:04:00Z"/>
         </w:rPr>
       </w:pPr>
-    </w:p>
-    <w:p>
-      <w:pPr>
-        <w:jc w:val="both"/>
-        <w:rPr>
-          <w:del w:id="700" w:author="Ricardo... Jacome.." w:date="2019-05-27T21:04:00Z"/>
-        </w:rPr>
-      </w:pPr>
-      <w:del w:id="701" w:author="Ricardo... Jacome.." w:date="2019-05-27T21:04:00Z">
+      <w:del w:id="700" w:author="Ricardo... Jacome.." w:date="2019-05-27T21:04:00Z">
         <w:r>
           <w:rPr>
             <w:noProof/>
@@ -15724,10 +15743,10 @@
         </w:tabs>
         <w:jc w:val="both"/>
         <w:rPr>
-          <w:del w:id="702" w:author="Ricardo... Jacome.." w:date="2019-05-27T21:04:00Z"/>
-        </w:rPr>
-      </w:pPr>
-      <w:del w:id="703" w:author="Ricardo... Jacome.." w:date="2019-05-27T21:04:00Z">
+          <w:del w:id="701" w:author="Ricardo... Jacome.." w:date="2019-05-27T21:04:00Z"/>
+        </w:rPr>
+      </w:pPr>
+      <w:del w:id="702" w:author="Ricardo... Jacome.." w:date="2019-05-27T21:04:00Z">
         <w:r>
           <w:rPr>
             <w:noProof/>
@@ -15820,10 +15839,10 @@
       <w:pPr>
         <w:jc w:val="both"/>
         <w:rPr>
-          <w:del w:id="704" w:author="Ricardo... Jacome.." w:date="2019-05-27T21:04:00Z"/>
-        </w:rPr>
-      </w:pPr>
-      <w:del w:id="705" w:author="Ricardo... Jacome.." w:date="2019-05-27T21:04:00Z">
+          <w:del w:id="703" w:author="Ricardo... Jacome.." w:date="2019-05-27T21:04:00Z"/>
+        </w:rPr>
+      </w:pPr>
+      <w:del w:id="704" w:author="Ricardo... Jacome.." w:date="2019-05-27T21:04:00Z">
         <w:r>
           <w:rPr>
             <w:noProof/>
@@ -16012,10 +16031,10 @@
       <w:pPr>
         <w:jc w:val="both"/>
         <w:rPr>
-          <w:del w:id="706" w:author="Ricardo... Jacome.." w:date="2019-05-27T21:04:00Z"/>
-        </w:rPr>
-      </w:pPr>
-      <w:del w:id="707" w:author="Ricardo... Jacome.." w:date="2019-05-27T21:04:00Z">
+          <w:del w:id="705" w:author="Ricardo... Jacome.." w:date="2019-05-27T21:04:00Z"/>
+        </w:rPr>
+      </w:pPr>
+      <w:del w:id="706" w:author="Ricardo... Jacome.." w:date="2019-05-27T21:04:00Z">
         <w:r>
           <w:rPr>
             <w:noProof/>
@@ -16179,18 +16198,18 @@
       <w:pPr>
         <w:jc w:val="both"/>
         <w:rPr>
+          <w:del w:id="707" w:author="Ricardo... Jacome.." w:date="2019-05-27T21:04:00Z"/>
+        </w:rPr>
+      </w:pPr>
+    </w:p>
+    <w:p>
+      <w:pPr>
+        <w:jc w:val="both"/>
+        <w:rPr>
           <w:del w:id="708" w:author="Ricardo... Jacome.." w:date="2019-05-27T21:04:00Z"/>
         </w:rPr>
       </w:pPr>
-    </w:p>
-    <w:p>
-      <w:pPr>
-        <w:jc w:val="both"/>
-        <w:rPr>
-          <w:del w:id="709" w:author="Ricardo... Jacome.." w:date="2019-05-27T21:04:00Z"/>
-        </w:rPr>
-      </w:pPr>
-      <w:del w:id="710" w:author="Ricardo... Jacome.." w:date="2019-05-27T21:04:00Z">
+      <w:del w:id="709" w:author="Ricardo... Jacome.." w:date="2019-05-27T21:04:00Z">
         <w:r>
           <w:rPr>
             <w:noProof/>
@@ -16618,18 +16637,18 @@
       <w:pPr>
         <w:jc w:val="both"/>
         <w:rPr>
+          <w:del w:id="710" w:author="Ricardo... Jacome.." w:date="2019-05-27T21:04:00Z"/>
+        </w:rPr>
+      </w:pPr>
+    </w:p>
+    <w:p>
+      <w:pPr>
+        <w:jc w:val="both"/>
+        <w:rPr>
           <w:del w:id="711" w:author="Ricardo... Jacome.." w:date="2019-05-27T21:04:00Z"/>
         </w:rPr>
       </w:pPr>
-    </w:p>
-    <w:p>
-      <w:pPr>
-        <w:jc w:val="both"/>
-        <w:rPr>
-          <w:del w:id="712" w:author="Ricardo... Jacome.." w:date="2019-05-27T21:04:00Z"/>
-        </w:rPr>
-      </w:pPr>
-      <w:del w:id="713" w:author="Ricardo... Jacome.." w:date="2019-05-27T21:04:00Z">
+      <w:del w:id="712" w:author="Ricardo... Jacome.." w:date="2019-05-27T21:04:00Z">
         <w:r>
           <w:rPr>
             <w:noProof/>
@@ -16887,26 +16906,26 @@
       <w:pPr>
         <w:jc w:val="both"/>
         <w:rPr>
+          <w:del w:id="713" w:author="Ricardo... Jacome.." w:date="2019-05-27T21:04:00Z"/>
+        </w:rPr>
+      </w:pPr>
+    </w:p>
+    <w:p>
+      <w:pPr>
+        <w:jc w:val="both"/>
+        <w:rPr>
           <w:del w:id="714" w:author="Ricardo... Jacome.." w:date="2019-05-27T21:04:00Z"/>
         </w:rPr>
       </w:pPr>
     </w:p>
     <w:p>
       <w:pPr>
-        <w:jc w:val="both"/>
+        <w:jc w:val="center"/>
         <w:rPr>
           <w:del w:id="715" w:author="Ricardo... Jacome.." w:date="2019-05-27T21:04:00Z"/>
         </w:rPr>
       </w:pPr>
-    </w:p>
-    <w:p>
-      <w:pPr>
-        <w:jc w:val="center"/>
-        <w:rPr>
-          <w:del w:id="716" w:author="Ricardo... Jacome.." w:date="2019-05-27T21:04:00Z"/>
-        </w:rPr>
-      </w:pPr>
-      <w:del w:id="717" w:author="Ricardo... Jacome.." w:date="2019-05-27T21:04:00Z">
+      <w:del w:id="716" w:author="Ricardo... Jacome.." w:date="2019-05-27T21:04:00Z">
         <w:r>
           <w:delText>Stocks Comparison in the Telecommunication Area</w:delText>
         </w:r>
@@ -16916,10 +16935,10 @@
       <w:pPr>
         <w:jc w:val="both"/>
         <w:rPr>
-          <w:del w:id="718" w:author="Ricardo... Jacome.." w:date="2019-05-27T21:04:00Z"/>
-        </w:rPr>
-      </w:pPr>
-      <w:del w:id="719" w:author="Ricardo... Jacome.." w:date="2019-05-27T21:04:00Z">
+          <w:del w:id="717" w:author="Ricardo... Jacome.." w:date="2019-05-27T21:04:00Z"/>
+        </w:rPr>
+      </w:pPr>
+      <w:del w:id="718" w:author="Ricardo... Jacome.." w:date="2019-05-27T21:04:00Z">
         <w:r>
           <w:delText>Sometimes, companies can offer both products or services, in which deducing their volatility can be trickier. N</w:delText>
         </w:r>
@@ -16943,10 +16962,10 @@
         </w:numPr>
         <w:jc w:val="both"/>
         <w:rPr>
-          <w:del w:id="720" w:author="Ricardo... Jacome.." w:date="2019-05-27T21:04:00Z"/>
-        </w:rPr>
-      </w:pPr>
-      <w:del w:id="721" w:author="Ricardo... Jacome.." w:date="2019-05-27T21:04:00Z">
+          <w:del w:id="719" w:author="Ricardo... Jacome.." w:date="2019-05-27T21:04:00Z"/>
+        </w:rPr>
+      </w:pPr>
+      <w:del w:id="720" w:author="Ricardo... Jacome.." w:date="2019-05-27T21:04:00Z">
         <w:r>
           <w:delText xml:space="preserve">Everyday products and services tend to be constant </w:delText>
         </w:r>
@@ -16961,10 +16980,10 @@
         </w:numPr>
         <w:jc w:val="both"/>
         <w:rPr>
-          <w:del w:id="722" w:author="Ricardo... Jacome.." w:date="2019-05-27T21:04:00Z"/>
-        </w:rPr>
-      </w:pPr>
-      <w:del w:id="723" w:author="Ricardo... Jacome.." w:date="2019-05-27T21:04:00Z">
+          <w:del w:id="721" w:author="Ricardo... Jacome.." w:date="2019-05-27T21:04:00Z"/>
+        </w:rPr>
+      </w:pPr>
+      <w:del w:id="722" w:author="Ricardo... Jacome.." w:date="2019-05-27T21:04:00Z">
         <w:r>
           <w:delText>New Technology tend to have volatile behavior</w:delText>
         </w:r>
@@ -16974,10 +16993,10 @@
       <w:pPr>
         <w:jc w:val="both"/>
         <w:rPr>
-          <w:del w:id="724" w:author="Ricardo... Jacome.." w:date="2019-05-27T21:04:00Z"/>
-        </w:rPr>
-      </w:pPr>
-      <w:del w:id="725" w:author="Ricardo... Jacome.." w:date="2019-05-27T21:04:00Z">
+          <w:del w:id="723" w:author="Ricardo... Jacome.." w:date="2019-05-27T21:04:00Z"/>
+        </w:rPr>
+      </w:pPr>
+      <w:del w:id="724" w:author="Ricardo... Jacome.." w:date="2019-05-27T21:04:00Z">
         <w:r>
           <w:delText xml:space="preserve">The list examples on the blue area could be going on for many categories, but the idea is to be able to see how different companies can have a somewhat “predictable behavior” before even looking at their history. </w:delText>
         </w:r>
@@ -17014,86 +17033,86 @@
       <w:pPr>
         <w:jc w:val="both"/>
         <w:rPr>
-          <w:del w:id="726" w:author="Ricardo... Jacome.." w:date="2019-05-27T21:04:00Z"/>
-        </w:rPr>
-      </w:pPr>
+          <w:del w:id="725" w:author="Ricardo... Jacome.." w:date="2019-05-27T21:04:00Z"/>
+        </w:rPr>
+      </w:pPr>
+      <w:del w:id="726" w:author="Ricardo... Jacome.." w:date="2019-05-27T21:04:00Z">
+        <w:r>
+          <w:rPr>
+            <w:color w:val="009999"/>
+          </w:rPr>
+          <w:delText xml:space="preserve">Robinhood note: </w:delText>
+        </w:r>
+        <w:r>
+          <w:rPr>
+            <w:color w:val="000000" w:themeColor="text1"/>
+          </w:rPr>
+          <w:delText>By looking into Robinhood, it offers a section to see the volatility of a stock. Robinhood categorizes stocks as High, Medium or Low Volatility. They use a different methodology for this classification. For example, in</w:delText>
+        </w:r>
+        <w:r>
+          <w:delText xml:space="preserve"> High Volatility they include penny stocks and some ETFs. Each investor can develop their own way to classify their stocks. But remember that Robinhood or any platform that offers these “volatility measurements” can assign them with very different parameters such as: price value, stock type, history of stock, time frame being considered and many more.</w:delText>
+        </w:r>
+      </w:del>
+    </w:p>
+    <w:p>
       <w:del w:id="727" w:author="Ricardo... Jacome.." w:date="2019-05-27T21:04:00Z">
         <w:r>
-          <w:rPr>
-            <w:color w:val="009999"/>
-          </w:rPr>
-          <w:delText xml:space="preserve">Robinhood note: </w:delText>
-        </w:r>
-        <w:r>
-          <w:rPr>
-            <w:color w:val="000000" w:themeColor="text1"/>
-          </w:rPr>
-          <w:delText>By looking into Robinhood, it offers a section to see the volatility of a stock. Robinhood categorizes stocks as High, Medium or Low Volatility. They use a different methodology for this classification. For example, in</w:delText>
-        </w:r>
-        <w:r>
-          <w:delText xml:space="preserve"> High Volatility they include penny stocks and some ETFs. Each investor can develop their own way to classify their stocks. But remember that Robinhood or any platform that offers these “volatility measurements” can assign them with very different parameters such as: price value, stock type, history of stock, time frame being considered and many more.</w:delText>
+          <w:br w:type="page"/>
         </w:r>
       </w:del>
     </w:p>
     <w:p>
-      <w:del w:id="728" w:author="Ricardo... Jacome.." w:date="2019-05-27T21:04:00Z">
-        <w:r>
-          <w:br w:type="page"/>
-        </w:r>
-      </w:del>
-    </w:p>
-    <w:p>
       <w:pPr>
         <w:pStyle w:val="Heading1"/>
       </w:pPr>
-      <w:bookmarkStart w:id="729" w:name="_Toc10285478"/>
+      <w:bookmarkStart w:id="728" w:name="_Toc10285478"/>
       <w:r>
         <w:t>Chapter 5: Stock Trading Strategies</w:t>
       </w:r>
+      <w:bookmarkEnd w:id="728"/>
+    </w:p>
+    <w:p/>
+    <w:p>
+      <w:pPr>
+        <w:jc w:val="both"/>
+      </w:pPr>
+      <w:r>
+        <w:t xml:space="preserve">Now that we now all investment types, and we know how stocks behave, we need to understand what to do with those behaviors. </w:t>
+      </w:r>
+      <w:r>
+        <w:t xml:space="preserve">This chapter will </w:t>
+      </w:r>
+      <w:r>
+        <w:t xml:space="preserve">briefly </w:t>
+      </w:r>
+      <w:r>
+        <w:t xml:space="preserve">explain how different trading strategies were first developed, and then give a brief overview on different </w:t>
+      </w:r>
+      <w:r>
+        <w:t xml:space="preserve">strategies and how they work. This information will not be enough to do trading on the specific strategy, but to give general knowledge about them to the reader. </w:t>
+      </w:r>
+    </w:p>
+    <w:p>
+      <w:pPr>
+        <w:pStyle w:val="Heading2"/>
+      </w:pPr>
+      <w:bookmarkStart w:id="729" w:name="_Toc10285479"/>
+      <w:r>
+        <w:t xml:space="preserve">How to </w:t>
+      </w:r>
+      <w:r>
+        <w:t>P</w:t>
+      </w:r>
+      <w:r>
+        <w:t xml:space="preserve">redict </w:t>
+      </w:r>
+      <w:r>
+        <w:t>T</w:t>
+      </w:r>
+      <w:r>
+        <w:t>rends?</w:t>
+      </w:r>
       <w:bookmarkEnd w:id="729"/>
-    </w:p>
-    <w:p/>
-    <w:p>
-      <w:pPr>
-        <w:jc w:val="both"/>
-      </w:pPr>
-      <w:r>
-        <w:t xml:space="preserve">Now that we now all investment types, and we know how stocks behave, we need to understand what to do with those behaviors. </w:t>
-      </w:r>
-      <w:r>
-        <w:t xml:space="preserve">This chapter will </w:t>
-      </w:r>
-      <w:r>
-        <w:t xml:space="preserve">briefly </w:t>
-      </w:r>
-      <w:r>
-        <w:t xml:space="preserve">explain how different trading strategies were first developed, and then give a brief overview on different </w:t>
-      </w:r>
-      <w:r>
-        <w:t xml:space="preserve">strategies and how they work. This information will not be enough to do trading on the specific strategy, but to give general knowledge about them to the reader. </w:t>
-      </w:r>
-    </w:p>
-    <w:p>
-      <w:pPr>
-        <w:pStyle w:val="Heading2"/>
-      </w:pPr>
-      <w:bookmarkStart w:id="730" w:name="_Toc10285479"/>
-      <w:r>
-        <w:t xml:space="preserve">How to </w:t>
-      </w:r>
-      <w:r>
-        <w:t>P</w:t>
-      </w:r>
-      <w:r>
-        <w:t xml:space="preserve">redict </w:t>
-      </w:r>
-      <w:r>
-        <w:t>T</w:t>
-      </w:r>
-      <w:r>
-        <w:t>rends?</w:t>
-      </w:r>
-      <w:bookmarkEnd w:id="730"/>
     </w:p>
     <w:p>
       <w:pPr>
@@ -17189,10 +17208,10 @@
       <w:pPr>
         <w:pStyle w:val="Heading2"/>
         <w:rPr>
-          <w:del w:id="731" w:author="Ricardo... Jacome.." w:date="2019-05-26T13:40:00Z"/>
-        </w:rPr>
-      </w:pPr>
-      <w:del w:id="732" w:author="Ricardo... Jacome.." w:date="2019-05-26T13:40:00Z">
+          <w:del w:id="730" w:author="Ricardo... Jacome.." w:date="2019-05-26T13:40:00Z"/>
+        </w:rPr>
+      </w:pPr>
+      <w:del w:id="731" w:author="Ricardo... Jacome.." w:date="2019-05-26T13:40:00Z">
         <w:r>
           <w:delText>Trading Strategies List</w:delText>
         </w:r>
@@ -17202,10 +17221,10 @@
       <w:pPr>
         <w:jc w:val="both"/>
         <w:rPr>
-          <w:del w:id="733" w:author="Ricardo... Jacome.." w:date="2019-05-26T13:40:00Z"/>
-        </w:rPr>
-      </w:pPr>
-      <w:del w:id="734" w:author="Ricardo... Jacome.." w:date="2019-05-26T13:40:00Z">
+          <w:del w:id="732" w:author="Ricardo... Jacome.." w:date="2019-05-26T13:40:00Z"/>
+        </w:rPr>
+      </w:pPr>
+      <w:del w:id="733" w:author="Ricardo... Jacome.." w:date="2019-05-26T13:40:00Z">
         <w:r>
           <w:rPr>
             <w:b/>
@@ -17227,10 +17246,10 @@
       <w:pPr>
         <w:jc w:val="both"/>
         <w:rPr>
-          <w:del w:id="735" w:author="Ricardo... Jacome.." w:date="2019-05-26T13:40:00Z"/>
-        </w:rPr>
-      </w:pPr>
-      <w:del w:id="736" w:author="Ricardo... Jacome.." w:date="2019-05-26T13:40:00Z">
+          <w:del w:id="734" w:author="Ricardo... Jacome.." w:date="2019-05-26T13:40:00Z"/>
+        </w:rPr>
+      </w:pPr>
+      <w:del w:id="735" w:author="Ricardo... Jacome.." w:date="2019-05-26T13:40:00Z">
         <w:r>
           <w:rPr>
             <w:b/>
@@ -17246,10 +17265,10 @@
       <w:pPr>
         <w:jc w:val="both"/>
         <w:rPr>
-          <w:del w:id="737" w:author="Ricardo... Jacome.." w:date="2019-05-26T13:40:00Z"/>
-        </w:rPr>
-      </w:pPr>
-      <w:del w:id="738" w:author="Ricardo... Jacome.." w:date="2019-05-26T13:40:00Z">
+          <w:del w:id="736" w:author="Ricardo... Jacome.." w:date="2019-05-26T13:40:00Z"/>
+        </w:rPr>
+      </w:pPr>
+      <w:del w:id="737" w:author="Ricardo... Jacome.." w:date="2019-05-26T13:40:00Z">
         <w:r>
           <w:rPr>
             <w:b/>
@@ -17271,10 +17290,10 @@
       <w:pPr>
         <w:jc w:val="both"/>
         <w:rPr>
-          <w:del w:id="739" w:author="Ricardo... Jacome.." w:date="2019-05-26T13:40:00Z"/>
-        </w:rPr>
-      </w:pPr>
-      <w:del w:id="740" w:author="Ricardo... Jacome.." w:date="2019-05-26T13:40:00Z">
+          <w:del w:id="738" w:author="Ricardo... Jacome.." w:date="2019-05-26T13:40:00Z"/>
+        </w:rPr>
+      </w:pPr>
+      <w:del w:id="739" w:author="Ricardo... Jacome.." w:date="2019-05-26T13:40:00Z">
         <w:r>
           <w:rPr>
             <w:b/>
@@ -17296,10 +17315,10 @@
       <w:pPr>
         <w:jc w:val="both"/>
         <w:rPr>
-          <w:del w:id="741" w:author="Ricardo... Jacome.." w:date="2019-05-26T13:40:00Z"/>
-        </w:rPr>
-      </w:pPr>
-      <w:del w:id="742" w:author="Ricardo... Jacome.." w:date="2019-05-26T13:40:00Z">
+          <w:del w:id="740" w:author="Ricardo... Jacome.." w:date="2019-05-26T13:40:00Z"/>
+        </w:rPr>
+      </w:pPr>
+      <w:del w:id="741" w:author="Ricardo... Jacome.." w:date="2019-05-26T13:40:00Z">
         <w:r>
           <w:rPr>
             <w:b/>
@@ -17315,10 +17334,10 @@
       <w:pPr>
         <w:jc w:val="both"/>
         <w:rPr>
-          <w:del w:id="743" w:author="Ricardo... Jacome.." w:date="2019-05-26T13:40:00Z"/>
-        </w:rPr>
-      </w:pPr>
-      <w:del w:id="744" w:author="Ricardo... Jacome.." w:date="2019-05-26T13:40:00Z">
+          <w:del w:id="742" w:author="Ricardo... Jacome.." w:date="2019-05-26T13:40:00Z"/>
+        </w:rPr>
+      </w:pPr>
+      <w:del w:id="743" w:author="Ricardo... Jacome.." w:date="2019-05-26T13:40:00Z">
         <w:r>
           <w:delText xml:space="preserve">Remember that if you want to use any of these strategies, you need to research in detail for the one you want to focus. This was just an overview of some </w:delText>
         </w:r>
@@ -17354,7 +17373,7 @@
         <w:pStyle w:val="Heading1"/>
         <w:jc w:val="both"/>
       </w:pPr>
-      <w:bookmarkStart w:id="745" w:name="_Toc10285480"/>
+      <w:bookmarkStart w:id="744" w:name="_Toc10285480"/>
       <w:r>
         <w:lastRenderedPageBreak/>
         <w:t>Chapter 6: The Suggested Stock Trading Strateg</w:t>
@@ -17362,26 +17381,26 @@
       <w:r>
         <w:t>y</w:t>
       </w:r>
+      <w:bookmarkEnd w:id="744"/>
+    </w:p>
+    <w:p/>
+    <w:p>
+      <w:pPr>
+        <w:jc w:val="both"/>
+      </w:pPr>
+      <w:r>
+        <w:t xml:space="preserve">The first 5 chapters offered the basic knowledge every investor should be aware off and be prepared to consider when making investment moves. From this Chapter on, all the information provided will be referring to how make profits with a stock investment strategy. But first, let us summarize everything we have covered so far. </w:t>
+      </w:r>
+    </w:p>
+    <w:p>
+      <w:pPr>
+        <w:pStyle w:val="Heading2"/>
+      </w:pPr>
+      <w:bookmarkStart w:id="745" w:name="_Toc10285481"/>
+      <w:r>
+        <w:t>Summary of Previous Chapters</w:t>
+      </w:r>
       <w:bookmarkEnd w:id="745"/>
-    </w:p>
-    <w:p/>
-    <w:p>
-      <w:pPr>
-        <w:jc w:val="both"/>
-      </w:pPr>
-      <w:r>
-        <w:t xml:space="preserve">The first 5 chapters offered the basic knowledge every investor should be aware off and be prepared to consider when making investment moves. From this Chapter on, all the information provided will be referring to how make profits with a stock investment strategy. But first, let us summarize everything we have covered so far. </w:t>
-      </w:r>
-    </w:p>
-    <w:p>
-      <w:pPr>
-        <w:pStyle w:val="Heading2"/>
-      </w:pPr>
-      <w:bookmarkStart w:id="746" w:name="_Toc10285481"/>
-      <w:r>
-        <w:t>Summary of Previous Chapters</w:t>
-      </w:r>
-      <w:bookmarkEnd w:id="746"/>
     </w:p>
     <w:p>
       <w:pPr>
@@ -17663,14 +17682,14 @@
       <w:pPr>
         <w:pStyle w:val="Heading2"/>
       </w:pPr>
-      <w:bookmarkStart w:id="747" w:name="_Toc10285482"/>
+      <w:bookmarkStart w:id="746" w:name="_Toc10285482"/>
       <w:r>
         <w:t xml:space="preserve">Long-Term Investments on </w:t>
       </w:r>
       <w:r>
         <w:t>Stocks</w:t>
       </w:r>
-      <w:bookmarkEnd w:id="747"/>
+      <w:bookmarkEnd w:id="746"/>
     </w:p>
     <w:p>
       <w:pPr>
@@ -18067,12 +18086,12 @@
       <w:pPr>
         <w:pStyle w:val="Heading2"/>
       </w:pPr>
-      <w:bookmarkStart w:id="748" w:name="_Toc10285483"/>
+      <w:bookmarkStart w:id="747" w:name="_Toc10285483"/>
       <w:r>
         <w:lastRenderedPageBreak/>
         <w:t>Diversification</w:t>
       </w:r>
-      <w:bookmarkEnd w:id="748"/>
+      <w:bookmarkEnd w:id="747"/>
     </w:p>
     <w:p>
       <w:pPr>
@@ -18393,7 +18412,7 @@
       <w:pPr>
         <w:pStyle w:val="Heading1"/>
       </w:pPr>
-      <w:bookmarkStart w:id="749" w:name="_Toc10285484"/>
+      <w:bookmarkStart w:id="748" w:name="_Toc10285484"/>
       <w:r>
         <w:lastRenderedPageBreak/>
         <w:t>Chapter 7: Quick Example</w:t>
@@ -18404,7 +18423,7 @@
       <w:r>
         <w:t xml:space="preserve"> with Strategies</w:t>
       </w:r>
-      <w:bookmarkEnd w:id="749"/>
+      <w:bookmarkEnd w:id="748"/>
     </w:p>
     <w:p/>
     <w:p>
@@ -18450,11 +18469,11 @@
       <w:pPr>
         <w:pStyle w:val="Heading2"/>
       </w:pPr>
-      <w:bookmarkStart w:id="750" w:name="_Toc10285485"/>
+      <w:bookmarkStart w:id="749" w:name="_Toc10285485"/>
       <w:r>
         <w:t>Quick-Example List</w:t>
       </w:r>
-      <w:bookmarkEnd w:id="750"/>
+      <w:bookmarkEnd w:id="749"/>
     </w:p>
     <w:p>
       <w:pPr>
@@ -18858,7 +18877,7 @@
       <w:pPr>
         <w:pStyle w:val="Heading1"/>
       </w:pPr>
-      <w:bookmarkStart w:id="751" w:name="_Toc10285486"/>
+      <w:bookmarkStart w:id="750" w:name="_Toc10285486"/>
       <w:r>
         <w:lastRenderedPageBreak/>
         <w:t>Chapter</w:t>
@@ -18878,7 +18897,7 @@
       <w:r>
         <w:t>Suggested Readings</w:t>
       </w:r>
-      <w:bookmarkEnd w:id="751"/>
+      <w:bookmarkEnd w:id="750"/>
     </w:p>
     <w:p/>
     <w:p>
@@ -19163,75 +19182,75 @@
       <w:pPr>
         <w:pStyle w:val="Heading2"/>
       </w:pPr>
-      <w:bookmarkStart w:id="752" w:name="_Toc10285487"/>
+      <w:bookmarkStart w:id="751" w:name="_Toc10285487"/>
       <w:r>
         <w:t>Notes to consider:</w:t>
       </w:r>
+      <w:bookmarkEnd w:id="751"/>
+    </w:p>
+    <w:p>
+      <w:pPr>
+        <w:jc w:val="both"/>
+      </w:pPr>
+      <w:r>
+        <w:t xml:space="preserve">Experienced investors might know that there are </w:t>
+      </w:r>
+      <w:r>
+        <w:rPr>
+          <w:b/>
+        </w:rPr>
+        <w:t>financial ratios</w:t>
+      </w:r>
+      <w:r>
+        <w:t xml:space="preserve"> and parameters that are often used into analyzing stocks. Some include: Beta, Price Earnings Ratio, Earnings Per Share, and many more. These are important tools that investors can use to understand stocks. However, </w:t>
+      </w:r>
+      <w:r>
+        <w:rPr>
+          <w:b/>
+        </w:rPr>
+        <w:t>there is no value to calculating or looking at financial ratios if we don’t understand the market from a common-sense point of view first.</w:t>
+      </w:r>
+      <w:r>
+        <w:t xml:space="preserve"> Throwing ratios and explaining them might seem like a provision of tools you</w:t>
+      </w:r>
+      <w:r>
+        <w:t xml:space="preserve"> need and must use</w:t>
+      </w:r>
+      <w:r>
+        <w:t xml:space="preserve">. But ratios are tricky without the useful mentality and trend analysis we have described throughout this guide. All trading platforms and many online sources such as Yahoo Finance provide these financial ratios and parameters, but remember that to first understand the numbers, you need to understand where they come from. </w:t>
+      </w:r>
+      <w:r>
+        <w:t xml:space="preserve">Which is the key-learning objective of this guide. To create a common-sense mentality of how </w:t>
+      </w:r>
+      <w:proofErr w:type="gramStart"/>
+      <w:r>
+        <w:t>stocks</w:t>
+      </w:r>
+      <w:proofErr w:type="gramEnd"/>
+      <w:r>
+        <w:t xml:space="preserve"> </w:t>
+      </w:r>
+      <w:r>
+        <w:t xml:space="preserve">behave. </w:t>
+      </w:r>
+    </w:p>
+    <w:p>
+      <w:pPr>
+        <w:jc w:val="both"/>
+      </w:pPr>
+      <w:r>
+        <w:t xml:space="preserve">If you are a first-time investor, it is important to know that any form of investment must be added to your Tax Return. This guide will not go over any details on taxes, but many early investors might forget or might not know that it is important to consider taxes when you invest. </w:t>
+      </w:r>
+    </w:p>
+    <w:p>
+      <w:pPr>
+        <w:pStyle w:val="Heading2"/>
+      </w:pPr>
+      <w:bookmarkStart w:id="752" w:name="_Toc10285488"/>
+      <w:r>
+        <w:t>Suggested Readings</w:t>
+      </w:r>
       <w:bookmarkEnd w:id="752"/>
-    </w:p>
-    <w:p>
-      <w:pPr>
-        <w:jc w:val="both"/>
-      </w:pPr>
-      <w:r>
-        <w:t xml:space="preserve">Experienced investors might know that there are </w:t>
-      </w:r>
-      <w:r>
-        <w:rPr>
-          <w:b/>
-        </w:rPr>
-        <w:t>financial ratios</w:t>
-      </w:r>
-      <w:r>
-        <w:t xml:space="preserve"> and parameters that are often used into analyzing stocks. Some include: Beta, Price Earnings Ratio, Earnings Per Share, and many more. These are important tools that investors can use to understand stocks. However, </w:t>
-      </w:r>
-      <w:r>
-        <w:rPr>
-          <w:b/>
-        </w:rPr>
-        <w:t>there is no value to calculating or looking at financial ratios if we don’t understand the market from a common-sense point of view first.</w:t>
-      </w:r>
-      <w:r>
-        <w:t xml:space="preserve"> Throwing ratios and explaining them might seem like a provision of tools you</w:t>
-      </w:r>
-      <w:r>
-        <w:t xml:space="preserve"> need and must use</w:t>
-      </w:r>
-      <w:r>
-        <w:t xml:space="preserve">. But ratios are tricky without the useful mentality and trend analysis we have described throughout this guide. All trading platforms and many online sources such as Yahoo Finance provide these financial ratios and parameters, but remember that to first understand the numbers, you need to understand where they come from. </w:t>
-      </w:r>
-      <w:r>
-        <w:t xml:space="preserve">Which is the key-learning objective of this guide. To create a common-sense mentality of how </w:t>
-      </w:r>
-      <w:proofErr w:type="gramStart"/>
-      <w:r>
-        <w:t>stocks</w:t>
-      </w:r>
-      <w:proofErr w:type="gramEnd"/>
-      <w:r>
-        <w:t xml:space="preserve"> </w:t>
-      </w:r>
-      <w:r>
-        <w:t xml:space="preserve">behave. </w:t>
-      </w:r>
-    </w:p>
-    <w:p>
-      <w:pPr>
-        <w:jc w:val="both"/>
-      </w:pPr>
-      <w:r>
-        <w:t xml:space="preserve">If you are a first-time investor, it is important to know that any form of investment must be added to your Tax Return. This guide will not go over any details on taxes, but many early investors might forget or might not know that it is important to consider taxes when you invest. </w:t>
-      </w:r>
-    </w:p>
-    <w:p>
-      <w:pPr>
-        <w:pStyle w:val="Heading2"/>
-      </w:pPr>
-      <w:bookmarkStart w:id="753" w:name="_Toc10285488"/>
-      <w:r>
-        <w:t>Suggested Readings</w:t>
-      </w:r>
-      <w:bookmarkEnd w:id="753"/>
     </w:p>
     <w:p>
       <w:pPr>
@@ -22213,7 +22232,7 @@
 </file>
 
 <file path=customXml/itemProps1.xml><?xml version="1.0" encoding="utf-8"?>
-<ds:datastoreItem xmlns:ds="http://schemas.openxmlformats.org/officeDocument/2006/customXml" ds:itemID="{19B58E9F-D956-4263-A513-AFEC1CDC9118}">
+<ds:datastoreItem xmlns:ds="http://schemas.openxmlformats.org/officeDocument/2006/customXml" ds:itemID="{07907131-3768-46E9-A544-24AE52C27344}">
   <ds:schemaRefs>
     <ds:schemaRef ds:uri="http://schemas.openxmlformats.org/officeDocument/2006/bibliography"/>
   </ds:schemaRefs>

</xml_diff>